<commit_message>
Permits and rename supp
</commit_message>
<xml_diff>
--- a/Developmental_plasticity_reptiles.docx
+++ b/Developmental_plasticity_reptiles.docx
@@ -69,6 +69,7 @@
         </w:rPr>
         <w:t>1</w:t>
       </w:r>
+      <w:proofErr w:type="gramStart"/>
       <w:r>
         <w:rPr>
           <w:vertAlign w:val="superscript"/>
@@ -79,43 +80,55 @@
         <w:t xml:space="preserve"> </w:t>
       </w:r>
       <w:r>
+        <w:t>,</w:t>
+      </w:r>
+      <w:proofErr w:type="gramEnd"/>
+      <w:r>
+        <w:t xml:space="preserve"> </w:t>
+      </w:r>
+      <w:r>
+        <w:t>Kristoffer H. Wild</w:t>
+      </w:r>
+      <w:r>
+        <w:rPr>
+          <w:vertAlign w:val="superscript"/>
+        </w:rPr>
+        <w:t>1</w:t>
+      </w:r>
+      <w:r>
+        <w:rPr>
+          <w:vertAlign w:val="superscript"/>
+        </w:rPr>
+        <w:t>*</w:t>
+      </w:r>
+      <w:r>
+        <w:rPr>
+          <w:vertAlign w:val="superscript"/>
+        </w:rPr>
+        <w:t xml:space="preserve"> † </w:t>
+      </w:r>
+      <w:r>
         <w:t xml:space="preserve">, </w:t>
       </w:r>
       <w:r>
-        <w:t>Kristoffer H. Wild</w:t>
+        <w:t>Patrice Pottier</w:t>
       </w:r>
       <w:r>
         <w:rPr>
           <w:vertAlign w:val="superscript"/>
         </w:rPr>
-        <w:t>1</w:t>
-      </w:r>
-      <w:r>
-        <w:rPr>
-          <w:vertAlign w:val="superscript"/>
-        </w:rPr>
-        <w:t>*</w:t>
-      </w:r>
-      <w:r>
-        <w:rPr>
-          <w:vertAlign w:val="superscript"/>
-        </w:rPr>
-        <w:t xml:space="preserve"> † </w:t>
+        <w:t>2</w:t>
       </w:r>
       <w:r>
         <w:t xml:space="preserve">, </w:t>
       </w:r>
-      <w:r>
-        <w:t>Patrice Pottier</w:t>
-      </w:r>
-      <w:r>
-        <w:rPr>
-          <w:vertAlign w:val="superscript"/>
-        </w:rPr>
-        <w:t>2</w:t>
-      </w:r>
-      <w:r>
-        <w:t>, Maider Iglesias Carrasco</w:t>
+      <w:proofErr w:type="spellStart"/>
+      <w:r>
+        <w:t>Maider</w:t>
+      </w:r>
+      <w:proofErr w:type="spellEnd"/>
+      <w:r>
+        <w:t xml:space="preserve"> Iglesias Carrasco</w:t>
       </w:r>
       <w:r>
         <w:rPr>
@@ -204,11 +217,19 @@
       <w:r>
         <w:t xml:space="preserve"> </w:t>
       </w:r>
+      <w:proofErr w:type="spellStart"/>
       <w:r>
         <w:rPr>
           <w:lang w:val="en-GB"/>
         </w:rPr>
-        <w:t>Doñana Biological Station-Spanish Research Council CSIC, Seville, Spain</w:t>
+        <w:t>Doñana</w:t>
+      </w:r>
+      <w:proofErr w:type="spellEnd"/>
+      <w:r>
+        <w:rPr>
+          <w:lang w:val="en-GB"/>
+        </w:rPr>
+        <w:t xml:space="preserve"> Biological Station-Spanish Research Council CSIC, Seville, Spain</w:t>
       </w:r>
     </w:p>
     <w:p>
@@ -428,6 +449,7 @@
       <w:r>
         <w:t xml:space="preserve">critical thermal maximum: </w:t>
       </w:r>
+      <w:proofErr w:type="spellStart"/>
       <w:r>
         <w:t>CT</w:t>
       </w:r>
@@ -439,12 +461,14 @@
         </w:rPr>
         <w:t>max</w:t>
       </w:r>
+      <w:proofErr w:type="spellEnd"/>
       <w:r>
         <w:t xml:space="preserve"> &amp;</w:t>
       </w:r>
       <w:r>
         <w:t xml:space="preserve"> thermal preference: </w:t>
       </w:r>
+      <w:proofErr w:type="spellStart"/>
       <w:r>
         <w:t>T</w:t>
       </w:r>
@@ -456,19 +480,38 @@
         </w:rPr>
         <w:t>pref</w:t>
       </w:r>
+      <w:proofErr w:type="spellEnd"/>
       <w:r>
         <w:t xml:space="preserve">) </w:t>
       </w:r>
       <w:r>
         <w:t>in a common skink (</w:t>
       </w:r>
+      <w:proofErr w:type="spellStart"/>
       <w:r>
         <w:rPr>
           <w:i/>
           <w:iCs/>
         </w:rPr>
-        <w:t>Lampropholis delicata</w:t>
-      </w:r>
+        <w:t>Lampropholis</w:t>
+      </w:r>
+      <w:proofErr w:type="spellEnd"/>
+      <w:r>
+        <w:rPr>
+          <w:i/>
+          <w:iCs/>
+        </w:rPr>
+        <w:t xml:space="preserve"> </w:t>
+      </w:r>
+      <w:proofErr w:type="spellStart"/>
+      <w:r>
+        <w:rPr>
+          <w:i/>
+          <w:iCs/>
+        </w:rPr>
+        <w:t>delicata</w:t>
+      </w:r>
+      <w:proofErr w:type="spellEnd"/>
       <w:r>
         <w:t>). We then compare</w:t>
       </w:r>
@@ -1125,7 +1168,14 @@
         <w:rPr>
           <w:lang w:val="en-GB"/>
         </w:rPr>
-        <w:t>. For example, a diet high in nutrients (carbohydrate or protein) leads to higher metabolic rates and CT</w:t>
+        <w:t xml:space="preserve">. For example, a diet high in nutrients (carbohydrate or protein) leads to higher metabolic rates and </w:t>
+      </w:r>
+      <w:proofErr w:type="spellStart"/>
+      <w:r>
+        <w:rPr>
+          <w:lang w:val="en-GB"/>
+        </w:rPr>
+        <w:t>CT</w:t>
       </w:r>
       <w:r>
         <w:rPr>
@@ -1134,6 +1184,7 @@
         </w:rPr>
         <w:t>max</w:t>
       </w:r>
+      <w:proofErr w:type="spellEnd"/>
       <w:r>
         <w:rPr>
           <w:lang w:val="en-GB"/>
@@ -1419,7 +1470,11 @@
         <w:t>]</w:t>
       </w:r>
       <w:r>
-        <w:t>. In reptiles, temperatures during embryonic development are known to affect phenotypes throughout ontogeny</w:t>
+        <w:t xml:space="preserve">. In reptiles, temperatures during embryonic development are known to affect phenotypes throughout </w:t>
+      </w:r>
+      <w:proofErr w:type="gramStart"/>
+      <w:r>
+        <w:t>ontogeny</w:t>
       </w:r>
       <w:r>
         <w:rPr>
@@ -1427,6 +1482,7 @@
         </w:rPr>
         <w:t>[</w:t>
       </w:r>
+      <w:proofErr w:type="gramEnd"/>
       <w:sdt>
         <w:sdtPr>
           <w:rPr>
@@ -1480,7 +1536,11 @@
         <w:t xml:space="preserve"> a variety of </w:t>
       </w:r>
       <w:r>
-        <w:t>traits including sex, growth rate, morphology, behaviour, and cognition</w:t>
+        <w:t xml:space="preserve">traits including sex, growth rate, morphology, behaviour, and </w:t>
+      </w:r>
+      <w:proofErr w:type="gramStart"/>
+      <w:r>
+        <w:t>cognition</w:t>
       </w:r>
       <w:r>
         <w:rPr>
@@ -1488,6 +1548,7 @@
         </w:rPr>
         <w:t>[</w:t>
       </w:r>
+      <w:proofErr w:type="gramEnd"/>
       <w:sdt>
         <w:sdtPr>
           <w:rPr>
@@ -1526,7 +1587,11 @@
         <w:t>to thermal traits, and whether</w:t>
       </w:r>
       <w:r>
-        <w:t xml:space="preserve"> these differences persist through various stages of ontogeny in reptiles</w:t>
+        <w:t xml:space="preserve"> these differences persist through various stages of ontogeny in </w:t>
+      </w:r>
+      <w:proofErr w:type="gramStart"/>
+      <w:r>
+        <w:t>reptiles</w:t>
       </w:r>
       <w:r>
         <w:rPr>
@@ -1534,6 +1599,7 @@
         </w:rPr>
         <w:t>[</w:t>
       </w:r>
+      <w:proofErr w:type="gramEnd"/>
       <w:sdt>
         <w:sdtPr>
           <w:rPr>
@@ -1582,7 +1648,11 @@
         <w:t xml:space="preserve"> how early developmental environments affect thermal </w:t>
       </w:r>
       <w:r>
-        <w:t>physiology (critical thermal maximum: CT</w:t>
+        <w:t xml:space="preserve">physiology (critical thermal maximum: </w:t>
+      </w:r>
+      <w:proofErr w:type="spellStart"/>
+      <w:r>
+        <w:t>CT</w:t>
       </w:r>
       <w:r>
         <w:rPr>
@@ -1592,8 +1662,13 @@
         </w:rPr>
         <w:t>max</w:t>
       </w:r>
-      <w:r>
-        <w:t xml:space="preserve"> &amp; thermal preference: T</w:t>
+      <w:proofErr w:type="spellEnd"/>
+      <w:r>
+        <w:t xml:space="preserve"> &amp; thermal preference: </w:t>
+      </w:r>
+      <w:proofErr w:type="spellStart"/>
+      <w:r>
+        <w:t>T</w:t>
       </w:r>
       <w:r>
         <w:rPr>
@@ -1603,6 +1678,7 @@
         </w:rPr>
         <w:t>pref</w:t>
       </w:r>
+      <w:proofErr w:type="spellEnd"/>
       <w:r>
         <w:t>)</w:t>
       </w:r>
@@ -1610,7 +1686,11 @@
         <w:t xml:space="preserve"> in reptiles.</w:t>
       </w:r>
       <w:r>
-        <w:t xml:space="preserve"> CT</w:t>
+        <w:t xml:space="preserve"> </w:t>
+      </w:r>
+      <w:proofErr w:type="spellStart"/>
+      <w:r>
+        <w:t>CT</w:t>
       </w:r>
       <w:r>
         <w:rPr>
@@ -1620,9 +1700,11 @@
         </w:rPr>
         <w:t>max</w:t>
       </w:r>
+      <w:proofErr w:type="spellEnd"/>
       <w:r>
         <w:t xml:space="preserve"> &amp; </w:t>
       </w:r>
+      <w:proofErr w:type="spellStart"/>
       <w:r>
         <w:t>T</w:t>
       </w:r>
@@ -1632,7 +1714,16 @@
           <w:iCs/>
           <w:vertAlign w:val="subscript"/>
         </w:rPr>
-        <w:t xml:space="preserve">pref </w:t>
+        <w:t>pref</w:t>
+      </w:r>
+      <w:proofErr w:type="spellEnd"/>
+      <w:r>
+        <w:rPr>
+          <w:i/>
+          <w:iCs/>
+          <w:vertAlign w:val="subscript"/>
+        </w:rPr>
+        <w:t xml:space="preserve"> </w:t>
       </w:r>
       <w:r>
         <w:t xml:space="preserve">are two </w:t>
@@ -1656,7 +1747,11 @@
         <w:t>predicted to shift with</w:t>
       </w:r>
       <w:r>
-        <w:t xml:space="preserve"> climate change</w:t>
+        <w:t xml:space="preserve"> climate </w:t>
+      </w:r>
+      <w:proofErr w:type="gramStart"/>
+      <w:r>
+        <w:t>change</w:t>
       </w:r>
       <w:r>
         <w:rPr>
@@ -1664,6 +1759,7 @@
         </w:rPr>
         <w:t>[</w:t>
       </w:r>
+      <w:proofErr w:type="gramEnd"/>
       <w:sdt>
         <w:sdtPr>
           <w:rPr>
@@ -1716,6 +1812,7 @@
       <w:r>
         <w:t xml:space="preserve"> </w:t>
       </w:r>
+      <w:proofErr w:type="spellStart"/>
       <w:r>
         <w:t>CT</w:t>
       </w:r>
@@ -1727,9 +1824,11 @@
         </w:rPr>
         <w:t>max</w:t>
       </w:r>
+      <w:proofErr w:type="spellEnd"/>
       <w:r>
         <w:t xml:space="preserve"> &amp; </w:t>
       </w:r>
+      <w:proofErr w:type="spellStart"/>
       <w:r>
         <w:t>T</w:t>
       </w:r>
@@ -1741,16 +1840,35 @@
         </w:rPr>
         <w:t>pref</w:t>
       </w:r>
+      <w:proofErr w:type="spellEnd"/>
       <w:r>
         <w:t xml:space="preserve"> in a common skink (</w:t>
       </w:r>
+      <w:proofErr w:type="spellStart"/>
       <w:r>
         <w:rPr>
           <w:i/>
           <w:iCs/>
         </w:rPr>
-        <w:t>Lampropholis delicata</w:t>
-      </w:r>
+        <w:t>Lampropholis</w:t>
+      </w:r>
+      <w:proofErr w:type="spellEnd"/>
+      <w:r>
+        <w:rPr>
+          <w:i/>
+          <w:iCs/>
+        </w:rPr>
+        <w:t xml:space="preserve"> </w:t>
+      </w:r>
+      <w:proofErr w:type="spellStart"/>
+      <w:r>
+        <w:rPr>
+          <w:i/>
+          <w:iCs/>
+        </w:rPr>
+        <w:t>delicata</w:t>
+      </w:r>
+      <w:proofErr w:type="spellEnd"/>
       <w:r>
         <w:t>). We then compare our experimental findings with quantitative results testing this same question</w:t>
       </w:r>
@@ -1849,13 +1967,31 @@
       <w:r>
         <w:t xml:space="preserve">ravid </w:t>
       </w:r>
+      <w:proofErr w:type="spellStart"/>
       <w:r>
         <w:rPr>
           <w:i/>
           <w:iCs/>
         </w:rPr>
-        <w:t>Lampropholis delicata</w:t>
-      </w:r>
+        <w:t>Lampropholis</w:t>
+      </w:r>
+      <w:proofErr w:type="spellEnd"/>
+      <w:r>
+        <w:rPr>
+          <w:i/>
+          <w:iCs/>
+        </w:rPr>
+        <w:t xml:space="preserve"> </w:t>
+      </w:r>
+      <w:proofErr w:type="spellStart"/>
+      <w:r>
+        <w:rPr>
+          <w:i/>
+          <w:iCs/>
+        </w:rPr>
+        <w:t>delicata</w:t>
+      </w:r>
+      <w:proofErr w:type="spellEnd"/>
       <w:r>
         <w:t xml:space="preserve"> from populations </w:t>
       </w:r>
@@ -1965,14 +2101,21 @@
         <w:t>followed</w:t>
       </w:r>
       <w:r>
-        <w:t xml:space="preserve"> Sinervo</w:t>
-      </w:r>
+        <w:t xml:space="preserve"> </w:t>
+      </w:r>
+      <w:proofErr w:type="spellStart"/>
+      <w:proofErr w:type="gramStart"/>
+      <w:r>
+        <w:t>Sinervo</w:t>
+      </w:r>
+      <w:proofErr w:type="spellEnd"/>
       <w:r>
         <w:rPr>
           <w:vertAlign w:val="superscript"/>
         </w:rPr>
         <w:t>[</w:t>
       </w:r>
+      <w:proofErr w:type="gramEnd"/>
       <w:sdt>
         <w:sdtPr>
           <w:rPr>
@@ -2065,10 +2208,23 @@
           <w:i/>
           <w:iCs/>
         </w:rPr>
-        <w:t>Acheta domesticus</w:t>
-      </w:r>
-      <w:r>
-        <w:t>) every second day. We measured thermal traits (CT</w:t>
+        <w:t xml:space="preserve">Acheta </w:t>
+      </w:r>
+      <w:proofErr w:type="spellStart"/>
+      <w:r>
+        <w:rPr>
+          <w:i/>
+          <w:iCs/>
+        </w:rPr>
+        <w:t>domesticus</w:t>
+      </w:r>
+      <w:proofErr w:type="spellEnd"/>
+      <w:r>
+        <w:t>) every second day. We measured thermal traits (</w:t>
+      </w:r>
+      <w:proofErr w:type="spellStart"/>
+      <w:r>
+        <w:t>CT</w:t>
       </w:r>
       <w:r>
         <w:rPr>
@@ -2076,8 +2232,13 @@
         </w:rPr>
         <w:t>max</w:t>
       </w:r>
-      <w:r>
-        <w:t xml:space="preserve"> and T</w:t>
+      <w:proofErr w:type="spellEnd"/>
+      <w:r>
+        <w:t xml:space="preserve"> and </w:t>
+      </w:r>
+      <w:proofErr w:type="spellStart"/>
+      <w:r>
+        <w:t>T</w:t>
       </w:r>
       <w:r>
         <w:rPr>
@@ -2085,6 +2246,7 @@
         </w:rPr>
         <w:t>pref</w:t>
       </w:r>
+      <w:proofErr w:type="spellEnd"/>
       <w:r>
         <w:t>, – for collection methods</w:t>
       </w:r>
@@ -2163,7 +2325,14 @@
         <w:rPr>
           <w:color w:val="000000" w:themeColor="text1"/>
         </w:rPr>
-        <w:t xml:space="preserve"> models to analyse thermal traits (T</w:t>
+        <w:t xml:space="preserve"> models to analyse thermal traits (</w:t>
+      </w:r>
+      <w:proofErr w:type="spellStart"/>
+      <w:r>
+        <w:rPr>
+          <w:color w:val="000000" w:themeColor="text1"/>
+        </w:rPr>
+        <w:t>T</w:t>
       </w:r>
       <w:r>
         <w:rPr>
@@ -2172,11 +2341,19 @@
         </w:rPr>
         <w:t>pref</w:t>
       </w:r>
+      <w:proofErr w:type="spellEnd"/>
       <w:r>
         <w:rPr>
           <w:color w:val="000000" w:themeColor="text1"/>
         </w:rPr>
-        <w:t xml:space="preserve"> and CT</w:t>
+        <w:t xml:space="preserve"> and </w:t>
+      </w:r>
+      <w:proofErr w:type="spellStart"/>
+      <w:r>
+        <w:rPr>
+          <w:color w:val="000000" w:themeColor="text1"/>
+        </w:rPr>
+        <w:t>CT</w:t>
       </w:r>
       <w:r>
         <w:rPr>
@@ -2185,6 +2362,7 @@
         </w:rPr>
         <w:t>max</w:t>
       </w:r>
+      <w:proofErr w:type="spellEnd"/>
       <w:r>
         <w:rPr>
           <w:color w:val="000000" w:themeColor="text1"/>
@@ -2365,7 +2543,14 @@
         <w:rPr>
           <w:shd w:val="clear" w:color="auto" w:fill="FFFFFF"/>
         </w:rPr>
-        <w:t xml:space="preserve"> (T</w:t>
+        <w:t xml:space="preserve"> (</w:t>
+      </w:r>
+      <w:proofErr w:type="spellStart"/>
+      <w:r>
+        <w:rPr>
+          <w:shd w:val="clear" w:color="auto" w:fill="FFFFFF"/>
+        </w:rPr>
+        <w:t>T</w:t>
       </w:r>
       <w:r>
         <w:rPr>
@@ -2374,11 +2559,19 @@
         </w:rPr>
         <w:t>pref</w:t>
       </w:r>
+      <w:proofErr w:type="spellEnd"/>
       <w:r>
         <w:rPr>
           <w:shd w:val="clear" w:color="auto" w:fill="FFFFFF"/>
         </w:rPr>
-        <w:t>) and critical thermal maximum (CT</w:t>
+        <w:t>) and critical thermal maximum (</w:t>
+      </w:r>
+      <w:proofErr w:type="spellStart"/>
+      <w:r>
+        <w:rPr>
+          <w:shd w:val="clear" w:color="auto" w:fill="FFFFFF"/>
+        </w:rPr>
+        <w:t>CT</w:t>
       </w:r>
       <w:r>
         <w:rPr>
@@ -2387,6 +2580,7 @@
         </w:rPr>
         <w:t>max</w:t>
       </w:r>
+      <w:proofErr w:type="spellEnd"/>
       <w:r>
         <w:rPr>
           <w:shd w:val="clear" w:color="auto" w:fill="FFFFFF"/>
@@ -2422,13 +2616,25 @@
         <w:t xml:space="preserve">In brief, we conducted a systematic literature search in Scopus, ISI Web of Science (core collection), and ProQuest (dissertations and thesis) and did not apply a timespan limit. </w:t>
       </w:r>
       <w:r>
-        <w:t xml:space="preserve">We followed the PRISMA-EcoEvo (Preferred Reporting Items for Systematic </w:t>
+        <w:t>We followed the PRISMA-</w:t>
+      </w:r>
+      <w:proofErr w:type="spellStart"/>
+      <w:r>
+        <w:t>EcoEvo</w:t>
+      </w:r>
+      <w:proofErr w:type="spellEnd"/>
+      <w:r>
+        <w:t xml:space="preserve"> (Preferred Reporting Items for Systematic </w:t>
       </w:r>
       <w:r>
         <w:t>Reviews</w:t>
       </w:r>
       <w:r>
-        <w:t xml:space="preserve"> &amp; Meta-Analyses in Ecology and Evolutionary biology) guidelines for reporting</w:t>
+        <w:t xml:space="preserve"> &amp; Meta-Analyses in Ecology and Evolutionary biology) guidelines for </w:t>
+      </w:r>
+      <w:proofErr w:type="gramStart"/>
+      <w:r>
+        <w:t>reporting</w:t>
       </w:r>
       <w:r>
         <w:rPr>
@@ -2436,6 +2642,7 @@
         </w:rPr>
         <w:t>[</w:t>
       </w:r>
+      <w:proofErr w:type="gramEnd"/>
       <w:sdt>
         <w:sdtPr>
           <w:rPr>
@@ -2555,6 +2762,7 @@
       <w:r>
         <w:t xml:space="preserve"> function in the </w:t>
       </w:r>
+      <w:proofErr w:type="spellStart"/>
       <w:r>
         <w:rPr>
           <w:i/>
@@ -2562,6 +2770,7 @@
         </w:rPr>
         <w:t>metafor</w:t>
       </w:r>
+      <w:proofErr w:type="spellEnd"/>
       <w:r>
         <w:t xml:space="preserve"> package</w:t>
       </w:r>
@@ -2569,11 +2778,16 @@
         <w:t xml:space="preserve"> (</w:t>
       </w:r>
       <w:r>
-        <w:t>version 3.8</w:t>
+        <w:t xml:space="preserve">version </w:t>
+      </w:r>
+      <w:proofErr w:type="gramStart"/>
+      <w:r>
+        <w:t>3.8</w:t>
       </w:r>
       <w:r>
         <w:t xml:space="preserve"> )</w:t>
       </w:r>
+      <w:proofErr w:type="gramEnd"/>
       <w:r>
         <w:rPr>
           <w:vertAlign w:val="superscript"/>
@@ -2666,16 +2880,24 @@
       <w:r>
         <w:t>S</w:t>
       </w:r>
+      <w:proofErr w:type="spellStart"/>
       <w:r>
         <w:rPr>
           <w:lang w:val="en-GB"/>
         </w:rPr>
-        <w:t xml:space="preserve">ampling </w:t>
-      </w:r>
+        <w:t>ampling</w:t>
+      </w:r>
+      <w:proofErr w:type="spellEnd"/>
       <w:r>
         <w:rPr>
           <w:lang w:val="en-GB"/>
         </w:rPr>
+        <w:t xml:space="preserve"> </w:t>
+      </w:r>
+      <w:r>
+        <w:rPr>
+          <w:lang w:val="en-GB"/>
+        </w:rPr>
         <w:t xml:space="preserve">variance for </w:t>
       </w:r>
       <w:r>
@@ -2700,7 +2922,14 @@
         <w:rPr>
           <w:lang w:val="en-GB"/>
         </w:rPr>
-        <w:t>Pottier et al.,</w:t>
+        <w:t xml:space="preserve">Pottier </w:t>
+      </w:r>
+      <w:proofErr w:type="gramStart"/>
+      <w:r>
+        <w:rPr>
+          <w:lang w:val="en-GB"/>
+        </w:rPr>
+        <w:t>et al.,</w:t>
       </w:r>
       <w:r>
         <w:rPr>
@@ -2709,6 +2938,7 @@
         </w:rPr>
         <w:t>[</w:t>
       </w:r>
+      <w:proofErr w:type="gramEnd"/>
       <w:sdt>
         <w:sdtPr>
           <w:rPr>
@@ -2769,7 +2999,15 @@
       </w:r>
       <w:r>
         <w:lastRenderedPageBreak/>
-        <w:t>sampling errors , which we controlled for through the inclusion of a sampling (co)variance matrix derived</w:t>
+        <w:t xml:space="preserve">sampling </w:t>
+      </w:r>
+      <w:proofErr w:type="gramStart"/>
+      <w:r>
+        <w:t>errors ,</w:t>
+      </w:r>
+      <w:proofErr w:type="gramEnd"/>
+      <w:r>
+        <w:t xml:space="preserve"> which we controlled for through the inclusion of a sampling (co)variance matrix derived</w:t>
       </w:r>
       <w:r>
         <w:t xml:space="preserve"> by</w:t>
@@ -2818,7 +3056,11 @@
         <w:t>T</w:t>
       </w:r>
       <w:r>
-        <w:t>hermal trait (T</w:t>
+        <w:t>hermal trait (</w:t>
+      </w:r>
+      <w:proofErr w:type="spellStart"/>
+      <w:r>
+        <w:t>T</w:t>
       </w:r>
       <w:r>
         <w:rPr>
@@ -2826,8 +3068,13 @@
         </w:rPr>
         <w:t>pref</w:t>
       </w:r>
-      <w:r>
-        <w:t xml:space="preserve"> or CT</w:t>
+      <w:proofErr w:type="spellEnd"/>
+      <w:r>
+        <w:t xml:space="preserve"> or </w:t>
+      </w:r>
+      <w:proofErr w:type="spellStart"/>
+      <w:r>
+        <w:t>CT</w:t>
       </w:r>
       <w:r>
         <w:rPr>
@@ -2835,6 +3082,7 @@
         </w:rPr>
         <w:t>max</w:t>
       </w:r>
+      <w:proofErr w:type="spellEnd"/>
       <w:r>
         <w:t xml:space="preserve">), </w:t>
       </w:r>
@@ -3047,6 +3295,7 @@
       <w:r>
         <w:t xml:space="preserve"> using the </w:t>
       </w:r>
+      <w:proofErr w:type="spellStart"/>
       <w:r>
         <w:rPr>
           <w:i/>
@@ -3054,6 +3303,7 @@
         </w:rPr>
         <w:t>orchaRd</w:t>
       </w:r>
+      <w:proofErr w:type="spellEnd"/>
       <w:r>
         <w:t xml:space="preserve"> package</w:t>
       </w:r>
@@ -3061,7 +3311,11 @@
         <w:t xml:space="preserve"> </w:t>
       </w:r>
       <w:r>
-        <w:t>(version 2.0)</w:t>
+        <w:t xml:space="preserve">(version </w:t>
+      </w:r>
+      <w:proofErr w:type="gramStart"/>
+      <w:r>
+        <w:t>2.0)</w:t>
       </w:r>
       <w:r>
         <w:rPr>
@@ -3069,6 +3323,7 @@
         </w:rPr>
         <w:t>[</w:t>
       </w:r>
+      <w:proofErr w:type="gramEnd"/>
       <w:sdt>
         <w:sdtPr>
           <w:rPr>
@@ -3136,13 +3391,23 @@
           <w:rFonts w:cs="Times New Roman"/>
         </w:rPr>
       </w:pPr>
+      <w:proofErr w:type="gramStart"/>
       <w:r>
         <w:rPr>
           <w:rFonts w:cs="Times New Roman"/>
           <w:i/>
           <w:iCs/>
         </w:rPr>
-        <w:t>a)Incubation temperature and resource allocation consequences on thermal preference and critical thermal maximum</w:t>
+        <w:t>a)Incubation</w:t>
+      </w:r>
+      <w:proofErr w:type="gramEnd"/>
+      <w:r>
+        <w:rPr>
+          <w:rFonts w:cs="Times New Roman"/>
+          <w:i/>
+          <w:iCs/>
+        </w:rPr>
+        <w:t xml:space="preserve"> temperature and resource allocation consequences on thermal preference and critical thermal maximum</w:t>
       </w:r>
     </w:p>
     <w:p>
@@ -3158,20 +3423,41 @@
         </w:rPr>
         <w:t xml:space="preserve">Hatchling </w:t>
       </w:r>
+      <w:proofErr w:type="spellStart"/>
       <w:r>
         <w:rPr>
           <w:rFonts w:ascii="Times New Roman" w:hAnsi="Times New Roman" w:cs="Times New Roman"/>
           <w:i/>
           <w:iCs/>
         </w:rPr>
-        <w:t>Lampropholis delicata</w:t>
-      </w:r>
+        <w:t>Lampropholis</w:t>
+      </w:r>
+      <w:proofErr w:type="spellEnd"/>
       <w:r>
         <w:rPr>
           <w:rFonts w:ascii="Times New Roman" w:hAnsi="Times New Roman" w:cs="Times New Roman"/>
+          <w:i/>
+          <w:iCs/>
+        </w:rPr>
+        <w:t xml:space="preserve"> </w:t>
+      </w:r>
+      <w:proofErr w:type="spellStart"/>
+      <w:r>
+        <w:rPr>
+          <w:rFonts w:ascii="Times New Roman" w:hAnsi="Times New Roman" w:cs="Times New Roman"/>
+          <w:i/>
+          <w:iCs/>
+        </w:rPr>
+        <w:t>delicata</w:t>
+      </w:r>
+      <w:proofErr w:type="spellEnd"/>
+      <w:r>
+        <w:rPr>
+          <w:rFonts w:ascii="Times New Roman" w:hAnsi="Times New Roman" w:cs="Times New Roman"/>
         </w:rPr>
         <w:t xml:space="preserve"> (n=40) were measured for thermal preference (</w:t>
       </w:r>
+      <w:proofErr w:type="spellStart"/>
       <w:r>
         <w:rPr>
           <w:rFonts w:ascii="Times New Roman" w:hAnsi="Times New Roman" w:cs="Times New Roman"/>
@@ -3185,6 +3471,7 @@
         </w:rPr>
         <w:t>pref</w:t>
       </w:r>
+      <w:proofErr w:type="spellEnd"/>
       <w:r>
         <w:rPr>
           <w:rFonts w:ascii="Times New Roman" w:hAnsi="Times New Roman" w:cs="Times New Roman"/>
@@ -3195,7 +3482,14 @@
         <w:rPr>
           <w:rFonts w:ascii="Times New Roman" w:hAnsi="Times New Roman" w:cs="Times New Roman"/>
         </w:rPr>
-        <w:t xml:space="preserve"> (CT</w:t>
+        <w:t xml:space="preserve"> (</w:t>
+      </w:r>
+      <w:proofErr w:type="spellStart"/>
+      <w:r>
+        <w:rPr>
+          <w:rFonts w:ascii="Times New Roman" w:hAnsi="Times New Roman" w:cs="Times New Roman"/>
+        </w:rPr>
+        <w:t>CT</w:t>
       </w:r>
       <w:r>
         <w:rPr>
@@ -3204,6 +3498,7 @@
         </w:rPr>
         <w:t>max</w:t>
       </w:r>
+      <w:proofErr w:type="spellEnd"/>
       <w:r>
         <w:rPr>
           <w:rFonts w:ascii="Times New Roman" w:hAnsi="Times New Roman" w:cs="Times New Roman"/>
@@ -3222,6 +3517,7 @@
         </w:rPr>
         <w:t xml:space="preserve">with (n=10) per resource treatment (yolk removal and control) by incubation temperature (23 &amp; 28°C). Mean </w:t>
       </w:r>
+      <w:proofErr w:type="spellStart"/>
       <w:r>
         <w:rPr>
           <w:rFonts w:ascii="Times New Roman" w:hAnsi="Times New Roman" w:cs="Times New Roman"/>
@@ -3235,6 +3531,7 @@
         </w:rPr>
         <w:t>pref</w:t>
       </w:r>
+      <w:proofErr w:type="spellEnd"/>
       <w:r>
         <w:rPr>
           <w:rFonts w:ascii="Times New Roman" w:hAnsi="Times New Roman" w:cs="Times New Roman"/>
@@ -3301,6 +3598,7 @@
         </w:rPr>
         <w:t xml:space="preserve">. Mean </w:t>
       </w:r>
+      <w:proofErr w:type="spellStart"/>
       <w:r>
         <w:rPr>
           <w:rFonts w:ascii="Times New Roman" w:hAnsi="Times New Roman" w:cs="Times New Roman"/>
@@ -3314,6 +3612,7 @@
         </w:rPr>
         <w:t>max</w:t>
       </w:r>
+      <w:proofErr w:type="spellEnd"/>
       <w:r>
         <w:rPr>
           <w:rFonts w:ascii="Times New Roman" w:hAnsi="Times New Roman" w:cs="Times New Roman"/>
@@ -3368,6 +3667,7 @@
         </w:rPr>
         <w:t xml:space="preserve">C. We did not detect any effect of incubation temperature, yolk treatment, sex, or body mass on </w:t>
       </w:r>
+      <w:proofErr w:type="spellStart"/>
       <w:r>
         <w:rPr>
           <w:rFonts w:ascii="Times New Roman" w:hAnsi="Times New Roman" w:cs="Times New Roman"/>
@@ -3381,6 +3681,7 @@
         </w:rPr>
         <w:t>pref</w:t>
       </w:r>
+      <w:proofErr w:type="spellEnd"/>
       <w:r>
         <w:rPr>
           <w:rFonts w:ascii="Times New Roman" w:hAnsi="Times New Roman" w:cs="Times New Roman"/>
@@ -3393,6 +3694,7 @@
         </w:rPr>
         <w:t xml:space="preserve">or </w:t>
       </w:r>
+      <w:proofErr w:type="spellStart"/>
       <w:r>
         <w:rPr>
           <w:rFonts w:ascii="Times New Roman" w:hAnsi="Times New Roman" w:cs="Times New Roman"/>
@@ -3406,6 +3708,7 @@
         </w:rPr>
         <w:t>max</w:t>
       </w:r>
+      <w:proofErr w:type="spellEnd"/>
       <w:r>
         <w:rPr>
           <w:rFonts w:ascii="Times New Roman" w:hAnsi="Times New Roman" w:cs="Times New Roman"/>
@@ -3439,7 +3742,11 @@
         </w:rPr>
       </w:pPr>
       <w:r>
-        <w:t>Across reptiles, developmental temperatures did not influence thermal traits (T</w:t>
+        <w:t>Across reptiles, developmental temperatures did not influence thermal traits (</w:t>
+      </w:r>
+      <w:proofErr w:type="spellStart"/>
+      <w:r>
+        <w:t>T</w:t>
       </w:r>
       <w:r>
         <w:rPr>
@@ -3447,8 +3754,13 @@
         </w:rPr>
         <w:t>pref</w:t>
       </w:r>
-      <w:r>
-        <w:t xml:space="preserve"> or CT</w:t>
+      <w:proofErr w:type="spellEnd"/>
+      <w:r>
+        <w:t xml:space="preserve"> or </w:t>
+      </w:r>
+      <w:proofErr w:type="spellStart"/>
+      <w:r>
+        <w:t>CT</w:t>
       </w:r>
       <w:r>
         <w:rPr>
@@ -3456,6 +3768,7 @@
         </w:rPr>
         <w:t>max</w:t>
       </w:r>
+      <w:proofErr w:type="spellEnd"/>
       <w:r>
         <w:t>), but heterogeneity was high (ARR =</w:t>
       </w:r>
@@ -3463,7 +3776,15 @@
         <w:t>0.05</w:t>
       </w:r>
       <w:r>
-        <w:t xml:space="preserve">, 95% CI:-0.28-0.37; </w:t>
+        <w:t xml:space="preserve">, 95% </w:t>
+      </w:r>
+      <w:proofErr w:type="gramStart"/>
+      <w:r>
+        <w:t>CI:-</w:t>
+      </w:r>
+      <w:proofErr w:type="gramEnd"/>
+      <w:r>
+        <w:t xml:space="preserve">0.28-0.37; </w:t>
       </w:r>
       <m:oMath>
         <m:sSubSup>
@@ -3614,13 +3935,31 @@
       <w:r>
         <w:t xml:space="preserve"> there was a significant increase in thermal traits in snakes, this was driven by a single species (</w:t>
       </w:r>
+      <w:proofErr w:type="spellStart"/>
       <w:r>
         <w:rPr>
           <w:i/>
           <w:iCs/>
         </w:rPr>
-        <w:t>Nerodia sipdedon</w:t>
-      </w:r>
+        <w:t>Nerodia</w:t>
+      </w:r>
+      <w:proofErr w:type="spellEnd"/>
+      <w:r>
+        <w:rPr>
+          <w:i/>
+          <w:iCs/>
+        </w:rPr>
+        <w:t xml:space="preserve"> </w:t>
+      </w:r>
+      <w:proofErr w:type="spellStart"/>
+      <w:r>
+        <w:rPr>
+          <w:i/>
+          <w:iCs/>
+        </w:rPr>
+        <w:t>sipdedon</w:t>
+      </w:r>
+      <w:proofErr w:type="spellEnd"/>
       <w:r>
         <w:t>) (Fig 2D)</w:t>
       </w:r>
@@ -3768,7 +4107,11 @@
         <w:t xml:space="preserve"> </w:t>
       </w:r>
       <w:r>
-        <w:t>(CT</w:t>
+        <w:t>(</w:t>
+      </w:r>
+      <w:proofErr w:type="spellStart"/>
+      <w:r>
+        <w:t>CT</w:t>
       </w:r>
       <w:r>
         <w:rPr>
@@ -3776,8 +4119,13 @@
         </w:rPr>
         <w:t>max</w:t>
       </w:r>
-      <w:r>
-        <w:t xml:space="preserve"> &amp; T</w:t>
+      <w:proofErr w:type="spellEnd"/>
+      <w:r>
+        <w:t xml:space="preserve"> &amp; </w:t>
+      </w:r>
+      <w:proofErr w:type="spellStart"/>
+      <w:r>
+        <w:t>T</w:t>
       </w:r>
       <w:r>
         <w:rPr>
@@ -3785,6 +4133,7 @@
         </w:rPr>
         <w:t>pref</w:t>
       </w:r>
+      <w:proofErr w:type="spellEnd"/>
       <w:r>
         <w:t>) in most reptile taxa</w:t>
       </w:r>
@@ -3958,7 +4307,11 @@
         <w:t>whether</w:t>
       </w:r>
       <w:r>
-        <w:t xml:space="preserve"> developmental conditions in the field corroborate with conditions chosen for laboratory experiments. It has been indicated in other studies</w:t>
+        <w:t xml:space="preserve"> developmental conditions in the field corroborate with conditions chosen for laboratory experiments. It has been indicated in other </w:t>
+      </w:r>
+      <w:proofErr w:type="gramStart"/>
+      <w:r>
+        <w:t>studies</w:t>
       </w:r>
       <w:r>
         <w:rPr>
@@ -3966,6 +4319,7 @@
         </w:rPr>
         <w:t>[</w:t>
       </w:r>
+      <w:proofErr w:type="gramEnd"/>
       <w:sdt>
         <w:sdtPr>
           <w:rPr>
@@ -4215,7 +4569,15 @@
         <w:t xml:space="preserve">, relying instead </w:t>
       </w:r>
       <w:r>
-        <w:t>on energetically expensive behaviours (i.e. thermoregulation)</w:t>
+        <w:t>on energetically expensive behaviours (</w:t>
+      </w:r>
+      <w:proofErr w:type="gramStart"/>
+      <w:r>
+        <w:t>i.e.</w:t>
+      </w:r>
+      <w:proofErr w:type="gramEnd"/>
+      <w:r>
+        <w:t xml:space="preserve"> thermoregulation)</w:t>
       </w:r>
       <w:r>
         <w:t xml:space="preserve"> </w:t>
@@ -4333,7 +4695,13 @@
         <w:t xml:space="preserve">. All experimental procedures followed approved protocols by the ANU Animal Ethics Committee (ARA2019/17). Lizards were caught under </w:t>
       </w:r>
       <w:r>
-        <w:t>NPWS permit XX.</w:t>
+        <w:t xml:space="preserve">NPWS permit </w:t>
+      </w:r>
+      <w:r>
+        <w:t>LT201917</w:t>
+      </w:r>
+      <w:r>
+        <w:t>.</w:t>
       </w:r>
     </w:p>
     <w:p>
@@ -4490,7 +4858,15 @@
           </w:r>
           <w:r>
             <w:tab/>
-            <w:t xml:space="preserve">Parmesan C. Ecological and Evolutionary Responses to Recent Climate Change. Source: Annual Review of Ecology, Evolution, and Systematics. 2006;37:637–69. </w:t>
+            <w:t xml:space="preserve">Parmesan C. Ecological and Evolutionary Responses to Recent Climate Change. Source: Annual Review of Ecology, Evolution, and Systematics. </w:t>
+          </w:r>
+          <w:proofErr w:type="gramStart"/>
+          <w:r>
+            <w:t>2006;37:637</w:t>
+          </w:r>
+          <w:proofErr w:type="gramEnd"/>
+          <w:r>
+            <w:t xml:space="preserve">–69. </w:t>
           </w:r>
         </w:p>
         <w:p>
@@ -4505,7 +4881,31 @@
           </w:r>
           <w:r>
             <w:tab/>
-            <w:t xml:space="preserve">Sala OE, Stuart F, Iii C, Armesto JJ, Berlow E, Bloomfield J, et al. Global Biodiversity Scenarios for the Year 2100. Science. 2000;287(5459):1770–4. </w:t>
+            <w:t xml:space="preserve">Sala OE, Stuart F, </w:t>
+          </w:r>
+          <w:proofErr w:type="spellStart"/>
+          <w:r>
+            <w:t>Iii</w:t>
+          </w:r>
+          <w:proofErr w:type="spellEnd"/>
+          <w:r>
+            <w:t xml:space="preserve"> C, </w:t>
+          </w:r>
+          <w:proofErr w:type="spellStart"/>
+          <w:r>
+            <w:t>Armesto</w:t>
+          </w:r>
+          <w:proofErr w:type="spellEnd"/>
+          <w:r>
+            <w:t xml:space="preserve"> JJ, </w:t>
+          </w:r>
+          <w:proofErr w:type="spellStart"/>
+          <w:r>
+            <w:t>Berlow</w:t>
+          </w:r>
+          <w:proofErr w:type="spellEnd"/>
+          <w:r>
+            <w:t xml:space="preserve"> E, Bloomfield J, et al. Global Biodiversity Scenarios for the Year 2100. Science. 2000;287(5459):1770–4. </w:t>
           </w:r>
         </w:p>
         <w:p>
@@ -4520,7 +4920,23 @@
           </w:r>
           <w:r>
             <w:tab/>
-            <w:t xml:space="preserve">Huey RB, Kearney MR, Krockenberger A, Holtum JAM, Jess M, Williams SE. Predicting organismal vulnerability to climate warming: Roles of behaviour, physiology and adaptation. Philosophical Transactions of the Royal Society B: Biological Sciences. 2012;367(1596):1665–79. </w:t>
+            <w:t xml:space="preserve">Huey RB, Kearney MR, </w:t>
+          </w:r>
+          <w:proofErr w:type="spellStart"/>
+          <w:r>
+            <w:t>Krockenberger</w:t>
+          </w:r>
+          <w:proofErr w:type="spellEnd"/>
+          <w:r>
+            <w:t xml:space="preserve"> A, </w:t>
+          </w:r>
+          <w:proofErr w:type="spellStart"/>
+          <w:r>
+            <w:t>Holtum</w:t>
+          </w:r>
+          <w:proofErr w:type="spellEnd"/>
+          <w:r>
+            <w:t xml:space="preserve"> JAM, Jess M, Williams SE. Predicting organismal vulnerability to climate warming: Roles of behaviour, physiology and adaptation. Philosophical Transactions of the Royal Society B: Biological Sciences. 2012;367(1596):1665–79. </w:t>
           </w:r>
         </w:p>
         <w:p>
@@ -4535,7 +4951,23 @@
           </w:r>
           <w:r>
             <w:tab/>
-            <w:t xml:space="preserve">Peralta-Maraver I, Rezende EL. Heat tolerance in ectotherms scales predictably with body size. Nat Clim Chang. 2021;11(1):58–63. </w:t>
+            <w:t>Peralta-</w:t>
+          </w:r>
+          <w:proofErr w:type="spellStart"/>
+          <w:r>
+            <w:t>Maraver</w:t>
+          </w:r>
+          <w:proofErr w:type="spellEnd"/>
+          <w:r>
+            <w:t xml:space="preserve"> I, Rezende EL. Heat tolerance in ectotherms scales predictably with body size. Nat </w:t>
+          </w:r>
+          <w:proofErr w:type="spellStart"/>
+          <w:r>
+            <w:t>Clim</w:t>
+          </w:r>
+          <w:proofErr w:type="spellEnd"/>
+          <w:r>
+            <w:t xml:space="preserve"> Chang. 2021;11(1):58–63. </w:t>
           </w:r>
         </w:p>
         <w:p>
@@ -4550,7 +4982,22 @@
           </w:r>
           <w:r>
             <w:tab/>
-            <w:t xml:space="preserve">Seebacher F, White CR, Franklin CE. Physiological plasticity increases resilience of ectothermic animals to climate change. Nat Clim Chang. 2015 Dec 18;5(1):61–6. </w:t>
+          </w:r>
+          <w:proofErr w:type="spellStart"/>
+          <w:r>
+            <w:t>Seebacher</w:t>
+          </w:r>
+          <w:proofErr w:type="spellEnd"/>
+          <w:r>
+            <w:t xml:space="preserve"> F, White CR, Franklin CE. Physiological plasticity increases resilience of ectothermic animals to climate change. Nat </w:t>
+          </w:r>
+          <w:proofErr w:type="spellStart"/>
+          <w:r>
+            <w:t>Clim</w:t>
+          </w:r>
+          <w:proofErr w:type="spellEnd"/>
+          <w:r>
+            <w:t xml:space="preserve"> Chang. 2015 Dec 18;5(1):61–6. </w:t>
           </w:r>
         </w:p>
         <w:p>
@@ -4565,7 +5012,39 @@
           </w:r>
           <w:r>
             <w:tab/>
-            <w:t xml:space="preserve">Pottier P, Burke S, Zhang RY, Noble DWA, Schwanz LE, Drobniak SM, et al. Developmental plasticity in thermal tolerance: Ontogenetic variation, persistence, and future directions. Ecol Lett. 2022;25:2245–68. </w:t>
+            <w:t xml:space="preserve">Pottier P, Burke S, Zhang RY, Noble DWA, </w:t>
+          </w:r>
+          <w:proofErr w:type="spellStart"/>
+          <w:r>
+            <w:t>Schwanz</w:t>
+          </w:r>
+          <w:proofErr w:type="spellEnd"/>
+          <w:r>
+            <w:t xml:space="preserve"> LE, </w:t>
+          </w:r>
+          <w:proofErr w:type="spellStart"/>
+          <w:r>
+            <w:t>Drobniak</w:t>
+          </w:r>
+          <w:proofErr w:type="spellEnd"/>
+          <w:r>
+            <w:t xml:space="preserve"> SM, et al. Developmental plasticity in thermal tolerance: Ontogenetic variation, persistence, and future directions. </w:t>
+          </w:r>
+          <w:proofErr w:type="spellStart"/>
+          <w:r>
+            <w:t>Ecol</w:t>
+          </w:r>
+          <w:proofErr w:type="spellEnd"/>
+          <w:r>
+            <w:t xml:space="preserve"> Lett. </w:t>
+          </w:r>
+          <w:proofErr w:type="gramStart"/>
+          <w:r>
+            <w:t>2022;25:2245</w:t>
+          </w:r>
+          <w:proofErr w:type="gramEnd"/>
+          <w:r>
+            <w:t xml:space="preserve">–68. </w:t>
           </w:r>
         </w:p>
         <w:p>
@@ -4580,7 +5059,15 @@
           </w:r>
           <w:r>
             <w:tab/>
-            <w:t xml:space="preserve">Noble DWA, Stenhouse V, Schwanz LE. Developmental temperatures and phenotypic plasticity in reptiles: a systematic review and meta-analysis. Biological Reviews. 2018;93(1):72–97. </w:t>
+            <w:t xml:space="preserve">Noble DWA, Stenhouse V, </w:t>
+          </w:r>
+          <w:proofErr w:type="spellStart"/>
+          <w:r>
+            <w:t>Schwanz</w:t>
+          </w:r>
+          <w:proofErr w:type="spellEnd"/>
+          <w:r>
+            <w:t xml:space="preserve"> LE. Developmental temperatures and phenotypic plasticity in reptiles: a systematic review and meta-analysis. Biological Reviews. 2018;93(1):72–97. </w:t>
           </w:r>
         </w:p>
         <w:p>
@@ -4595,7 +5082,23 @@
           </w:r>
           <w:r>
             <w:tab/>
-            <w:t xml:space="preserve">Sales K, Vasudeva R, Dickinson ME, Godwin JL, Lumley AJ, Michalczyk Ł, et al. Experimental heatwaves compromise sperm function and cause transgenerational damage in a model insect. Nat Commun. 2018 Dec 1;9(1). </w:t>
+            <w:t xml:space="preserve">Sales K, Vasudeva R, Dickinson ME, Godwin JL, Lumley AJ, </w:t>
+          </w:r>
+          <w:proofErr w:type="spellStart"/>
+          <w:r>
+            <w:t>Michalczyk</w:t>
+          </w:r>
+          <w:proofErr w:type="spellEnd"/>
+          <w:r>
+            <w:t xml:space="preserve"> Ł, et al. Experimental heatwaves compromise sperm function and cause transgenerational damage in a model insect. Nat </w:t>
+          </w:r>
+          <w:proofErr w:type="spellStart"/>
+          <w:r>
+            <w:t>Commun</w:t>
+          </w:r>
+          <w:proofErr w:type="spellEnd"/>
+          <w:r>
+            <w:t xml:space="preserve">. 2018 Dec 1;9(1). </w:t>
           </w:r>
         </w:p>
         <w:p>
@@ -4610,7 +5113,15 @@
           </w:r>
           <w:r>
             <w:tab/>
-            <w:t xml:space="preserve">Salinas S, Munch SB. Thermal legacies: Transgenerational effects of temperature on growth in a vertebrate. Ecol Lett. 2012;15(2):159–63. </w:t>
+            <w:t xml:space="preserve">Salinas S, Munch SB. Thermal legacies: Transgenerational effects of temperature on growth in a vertebrate. </w:t>
+          </w:r>
+          <w:proofErr w:type="spellStart"/>
+          <w:r>
+            <w:t>Ecol</w:t>
+          </w:r>
+          <w:proofErr w:type="spellEnd"/>
+          <w:r>
+            <w:t xml:space="preserve"> Lett. 2012;15(2):159–63. </w:t>
           </w:r>
         </w:p>
         <w:p>
@@ -4625,7 +5136,38 @@
           </w:r>
           <w:r>
             <w:tab/>
-            <w:t xml:space="preserve">Kirchhof S, Hetem RS, Lease HM, Miles DB, Mitchel D, McUller J, et al. Thermoregulatory behavior and high thermal preference buffer impact of climate change in a Namib Desert lizard. Ecosphere. 2017;8(12). </w:t>
+          </w:r>
+          <w:proofErr w:type="spellStart"/>
+          <w:r>
+            <w:t>Kirchhof</w:t>
+          </w:r>
+          <w:proofErr w:type="spellEnd"/>
+          <w:r>
+            <w:t xml:space="preserve"> S, </w:t>
+          </w:r>
+          <w:proofErr w:type="spellStart"/>
+          <w:r>
+            <w:t>Hetem</w:t>
+          </w:r>
+          <w:proofErr w:type="spellEnd"/>
+          <w:r>
+            <w:t xml:space="preserve"> RS, Lease HM, Miles DB, Mitchel D, </w:t>
+          </w:r>
+          <w:proofErr w:type="spellStart"/>
+          <w:r>
+            <w:t>McUller</w:t>
+          </w:r>
+          <w:proofErr w:type="spellEnd"/>
+          <w:r>
+            <w:t xml:space="preserve"> J, et al. Thermoregulatory </w:t>
+          </w:r>
+          <w:proofErr w:type="spellStart"/>
+          <w:r>
+            <w:t>behavior</w:t>
+          </w:r>
+          <w:proofErr w:type="spellEnd"/>
+          <w:r>
+            <w:t xml:space="preserve"> and high thermal preference buffer impact of climate change in a Namib Desert lizard. Ecosphere. 2017;8(12). </w:t>
           </w:r>
         </w:p>
         <w:p>
@@ -4685,7 +5227,15 @@
           </w:r>
           <w:r>
             <w:tab/>
-            <w:t xml:space="preserve">Hardison EA, Kraskura K, van Wert J, Nguyen T, Eliason EJ. Diet mediates thermal performance traits: Implications for marine ectotherms. Journal of Experimental Biology. 2021;224(21). </w:t>
+            <w:t xml:space="preserve">Hardison EA, </w:t>
+          </w:r>
+          <w:proofErr w:type="spellStart"/>
+          <w:r>
+            <w:t>Kraskura</w:t>
+          </w:r>
+          <w:proofErr w:type="spellEnd"/>
+          <w:r>
+            <w:t xml:space="preserve"> K, van Wert J, Nguyen T, Eliason EJ. Diet mediates thermal performance traits: Implications for marine ectotherms. Journal of Experimental Biology. 2021;224(21). </w:t>
           </w:r>
         </w:p>
         <w:p>
@@ -4700,7 +5250,30 @@
           </w:r>
           <w:r>
             <w:tab/>
-            <w:t xml:space="preserve">Bujan J, Kaspari M. Nutrition modifies critical thermal maximum of a dominant canopy ant. J Insect Physiol. 2017 Oct 1;102:1–6. </w:t>
+          </w:r>
+          <w:proofErr w:type="spellStart"/>
+          <w:r>
+            <w:t>Bujan</w:t>
+          </w:r>
+          <w:proofErr w:type="spellEnd"/>
+          <w:r>
+            <w:t xml:space="preserve"> J, </w:t>
+          </w:r>
+          <w:proofErr w:type="spellStart"/>
+          <w:r>
+            <w:t>Kaspari</w:t>
+          </w:r>
+          <w:proofErr w:type="spellEnd"/>
+          <w:r>
+            <w:t xml:space="preserve"> M. Nutrition modifies critical thermal maximum of a dominant canopy ant. J Insect Physiol. 2017 Oct </w:t>
+          </w:r>
+          <w:proofErr w:type="gramStart"/>
+          <w:r>
+            <w:t>1;102:1</w:t>
+          </w:r>
+          <w:proofErr w:type="gramEnd"/>
+          <w:r>
+            <w:t xml:space="preserve">–6. </w:t>
           </w:r>
         </w:p>
         <w:p>
@@ -4715,7 +5288,30 @@
           </w:r>
           <w:r>
             <w:tab/>
-            <w:t xml:space="preserve">Mousseau TA, Fox CW. The adaptive significance of maternal effects. Trends Ecol Evol. 1998;13(10):403–7. </w:t>
+          </w:r>
+          <w:proofErr w:type="spellStart"/>
+          <w:r>
+            <w:t>Mousseau</w:t>
+          </w:r>
+          <w:proofErr w:type="spellEnd"/>
+          <w:r>
+            <w:t xml:space="preserve"> TA, Fox CW. The adaptive significance of maternal effects. Trends </w:t>
+          </w:r>
+          <w:proofErr w:type="spellStart"/>
+          <w:r>
+            <w:t>Ecol</w:t>
+          </w:r>
+          <w:proofErr w:type="spellEnd"/>
+          <w:r>
+            <w:t xml:space="preserve"> </w:t>
+          </w:r>
+          <w:proofErr w:type="spellStart"/>
+          <w:r>
+            <w:t>Evol</w:t>
+          </w:r>
+          <w:proofErr w:type="spellEnd"/>
+          <w:r>
+            <w:t xml:space="preserve">. 1998;13(10):403–7. </w:t>
           </w:r>
         </w:p>
         <w:p>
@@ -4730,7 +5326,22 @@
           </w:r>
           <w:r>
             <w:tab/>
-            <w:t xml:space="preserve">Angilletta Jr MJ, Angilletta MJ. Thermal adaptation: a theoretical and empirical synthesis. New York, NY, USA: Oxford University Press; 2009. </w:t>
+          </w:r>
+          <w:proofErr w:type="spellStart"/>
+          <w:r>
+            <w:t>Angilletta</w:t>
+          </w:r>
+          <w:proofErr w:type="spellEnd"/>
+          <w:r>
+            <w:t xml:space="preserve"> Jr MJ, </w:t>
+          </w:r>
+          <w:proofErr w:type="spellStart"/>
+          <w:r>
+            <w:t>Angilletta</w:t>
+          </w:r>
+          <w:proofErr w:type="spellEnd"/>
+          <w:r>
+            <w:t xml:space="preserve"> MJ. Thermal adaptation: a theoretical and empirical synthesis. New York, NY, USA: Oxford University Press; 2009. </w:t>
           </w:r>
         </w:p>
         <w:p>
@@ -4746,7 +5357,15 @@
           </w:r>
           <w:r>
             <w:tab/>
-            <w:t xml:space="preserve">Huey RB, Berrigan D. Temperature, Demography, and Ectotherm Fitness. The American Naturalists. 2001;2:158–210. </w:t>
+            <w:t xml:space="preserve">Huey RB, Berrigan D. Temperature, Demography, and Ectotherm Fitness. The American Naturalists. </w:t>
+          </w:r>
+          <w:proofErr w:type="gramStart"/>
+          <w:r>
+            <w:t>2001;2:158</w:t>
+          </w:r>
+          <w:proofErr w:type="gramEnd"/>
+          <w:r>
+            <w:t xml:space="preserve">–210. </w:t>
           </w:r>
         </w:p>
         <w:p>
@@ -4761,7 +5380,14 @@
           </w:r>
           <w:r>
             <w:tab/>
-            <w:t xml:space="preserve">Sibly RM, Atkinson D. How Rearing Temperature Affects Optimal Adult Size in Ectotherms. Ecology. 1994;8(4):486–93. </w:t>
+          </w:r>
+          <w:proofErr w:type="spellStart"/>
+          <w:r>
+            <w:t>Sibly</w:t>
+          </w:r>
+          <w:proofErr w:type="spellEnd"/>
+          <w:r>
+            <w:t xml:space="preserve"> RM, Atkinson D. How Rearing Temperature Affects Optimal Adult Size in Ectotherms. Ecology. 1994;8(4):486–93. </w:t>
           </w:r>
         </w:p>
         <w:p>
@@ -4796,7 +5422,30 @@
           </w:r>
           <w:r>
             <w:tab/>
-            <w:t xml:space="preserve">Refsnider JM, Clifton IT, Vazquez TK. Developmental plasticity of thermal ecology traits in reptiles: Trends, potential benefits, and research needs. J Therm Biol. 2019;84:74–82. </w:t>
+          </w:r>
+          <w:proofErr w:type="spellStart"/>
+          <w:r>
+            <w:t>Refsnider</w:t>
+          </w:r>
+          <w:proofErr w:type="spellEnd"/>
+          <w:r>
+            <w:t xml:space="preserve"> JM, Clifton IT, Vazquez TK. Developmental plasticity of thermal ecology traits in reptiles: Trends, potential benefits, and research needs. J </w:t>
+          </w:r>
+          <w:proofErr w:type="spellStart"/>
+          <w:r>
+            <w:t>Therm</w:t>
+          </w:r>
+          <w:proofErr w:type="spellEnd"/>
+          <w:r>
+            <w:t xml:space="preserve"> Biol. </w:t>
+          </w:r>
+          <w:proofErr w:type="gramStart"/>
+          <w:r>
+            <w:t>2019;84:74</w:t>
+          </w:r>
+          <w:proofErr w:type="gramEnd"/>
+          <w:r>
+            <w:t xml:space="preserve">–82. </w:t>
           </w:r>
         </w:p>
         <w:p>
@@ -4811,7 +5460,62 @@
           </w:r>
           <w:r>
             <w:tab/>
-            <w:t xml:space="preserve">Bodensteiner BL, Agudelo-Cantero GA, Arietta AZA, Gunderson AR, Muñoz MM, Refsnider JM, et al. Thermal adaptation revisited: How conserved are thermal traits of reptiles and amphibians? J Exp Zool A Ecol Integr Physiol. 2021;335(1):173–94. </w:t>
+          </w:r>
+          <w:proofErr w:type="spellStart"/>
+          <w:r>
+            <w:t>Bodensteiner</w:t>
+          </w:r>
+          <w:proofErr w:type="spellEnd"/>
+          <w:r>
+            <w:t xml:space="preserve"> BL, </w:t>
+          </w:r>
+          <w:proofErr w:type="spellStart"/>
+          <w:r>
+            <w:t>Agudelo-Cantero</w:t>
+          </w:r>
+          <w:proofErr w:type="spellEnd"/>
+          <w:r>
+            <w:t xml:space="preserve"> GA, Arietta AZA, Gunderson AR, Muñoz MM, </w:t>
+          </w:r>
+          <w:proofErr w:type="spellStart"/>
+          <w:r>
+            <w:t>Refsnider</w:t>
+          </w:r>
+          <w:proofErr w:type="spellEnd"/>
+          <w:r>
+            <w:t xml:space="preserve"> JM, et al. Thermal adaptation revisited: How conserved are thermal traits of reptiles and amphibians? J Exp </w:t>
+          </w:r>
+          <w:proofErr w:type="spellStart"/>
+          <w:r>
+            <w:t>Zool</w:t>
+          </w:r>
+          <w:proofErr w:type="spellEnd"/>
+          <w:r>
+            <w:t xml:space="preserve"> </w:t>
+          </w:r>
+          <w:proofErr w:type="gramStart"/>
+          <w:r>
+            <w:t>A</w:t>
+          </w:r>
+          <w:proofErr w:type="gramEnd"/>
+          <w:r>
+            <w:t xml:space="preserve"> </w:t>
+          </w:r>
+          <w:proofErr w:type="spellStart"/>
+          <w:r>
+            <w:t>Ecol</w:t>
+          </w:r>
+          <w:proofErr w:type="spellEnd"/>
+          <w:r>
+            <w:t xml:space="preserve"> </w:t>
+          </w:r>
+          <w:proofErr w:type="spellStart"/>
+          <w:r>
+            <w:t>Integr</w:t>
+          </w:r>
+          <w:proofErr w:type="spellEnd"/>
+          <w:r>
+            <w:t xml:space="preserve"> Physiol. 2021;335(1):173–94. </w:t>
           </w:r>
         </w:p>
         <w:p>
@@ -4826,7 +5530,31 @@
           </w:r>
           <w:r>
             <w:tab/>
-            <w:t xml:space="preserve">Hoffmann AA, Chown SL, Clusella-Trullas S. Upper thermal limits in terrestrial ectotherms: How constrained are they? Funct Ecol. 2013;27(4):934–49. </w:t>
+            <w:t xml:space="preserve">Hoffmann AA, </w:t>
+          </w:r>
+          <w:proofErr w:type="spellStart"/>
+          <w:r>
+            <w:t>Chown</w:t>
+          </w:r>
+          <w:proofErr w:type="spellEnd"/>
+          <w:r>
+            <w:t xml:space="preserve"> SL, </w:t>
+          </w:r>
+          <w:proofErr w:type="spellStart"/>
+          <w:r>
+            <w:t>Clusella-Trullas</w:t>
+          </w:r>
+          <w:proofErr w:type="spellEnd"/>
+          <w:r>
+            <w:t xml:space="preserve"> S. Upper thermal limits in terrestrial ectotherms: How constrained are they? </w:t>
+          </w:r>
+          <w:proofErr w:type="spellStart"/>
+          <w:r>
+            <w:t>Funct</w:t>
+          </w:r>
+          <w:proofErr w:type="spellEnd"/>
+          <w:r>
+            <w:t xml:space="preserve"> Ecol. 2013;27(4):934–49. </w:t>
           </w:r>
         </w:p>
         <w:p>
@@ -4841,7 +5569,38 @@
           </w:r>
           <w:r>
             <w:tab/>
-            <w:t xml:space="preserve">Sinervo B, Mendez-De-La-Cruz F, Miles DB, Heulin B, Bastiaans E, Villagrán-Santa Cruz M, et al. Erosion of Lizard Diversity by Climate Change and Altered Thermal Niches. Science. 2010;328(5980):894–9. </w:t>
+          </w:r>
+          <w:proofErr w:type="spellStart"/>
+          <w:r>
+            <w:t>Sinervo</w:t>
+          </w:r>
+          <w:proofErr w:type="spellEnd"/>
+          <w:r>
+            <w:t xml:space="preserve"> B, Mendez-De-La-Cruz F, Miles DB, </w:t>
+          </w:r>
+          <w:proofErr w:type="spellStart"/>
+          <w:r>
+            <w:t>Heulin</w:t>
+          </w:r>
+          <w:proofErr w:type="spellEnd"/>
+          <w:r>
+            <w:t xml:space="preserve"> B, </w:t>
+          </w:r>
+          <w:proofErr w:type="spellStart"/>
+          <w:r>
+            <w:t>Bastiaans</w:t>
+          </w:r>
+          <w:proofErr w:type="spellEnd"/>
+          <w:r>
+            <w:t xml:space="preserve"> E, </w:t>
+          </w:r>
+          <w:proofErr w:type="spellStart"/>
+          <w:r>
+            <w:t>Villagrán</w:t>
+          </w:r>
+          <w:proofErr w:type="spellEnd"/>
+          <w:r>
+            <w:t xml:space="preserve">-Santa Cruz M, et al. Erosion of Lizard Diversity by Climate Change and Altered Thermal Niches. Science. 2010;328(5980):894–9. </w:t>
           </w:r>
         </w:p>
         <w:p>
@@ -4856,7 +5615,14 @@
           </w:r>
           <w:r>
             <w:tab/>
-            <w:t xml:space="preserve">Sinervo B. The evolution of maternal investment in lizards: an experimental and comparative analysis of egg size and its effects on offspring performance. Evolution.1990;44(2):279–94. </w:t>
+          </w:r>
+          <w:proofErr w:type="spellStart"/>
+          <w:r>
+            <w:t>Sinervo</w:t>
+          </w:r>
+          <w:proofErr w:type="spellEnd"/>
+          <w:r>
+            <w:t xml:space="preserve"> B. The evolution of maternal investment in lizards: an experimental and comparative analysis of egg size and its effects on offspring performance. Evolution.1990;44(2):279–94. </w:t>
           </w:r>
         </w:p>
         <w:p>
@@ -4871,7 +5637,31 @@
           </w:r>
           <w:r>
             <w:tab/>
-            <w:t xml:space="preserve">O’Dea RE, Lagisz M, Jennions MD, Koricheva J, Noble DWA, Parker TH, et al. Preferred reporting items for systematic reviews and meta-analyses in ecology and evolutionary biology: a PRISMA extension. Biological Reviews. 2021;96(5):1695–722. </w:t>
+            <w:t xml:space="preserve">O’Dea RE, </w:t>
+          </w:r>
+          <w:proofErr w:type="spellStart"/>
+          <w:r>
+            <w:t>Lagisz</w:t>
+          </w:r>
+          <w:proofErr w:type="spellEnd"/>
+          <w:r>
+            <w:t xml:space="preserve"> M, </w:t>
+          </w:r>
+          <w:proofErr w:type="spellStart"/>
+          <w:r>
+            <w:t>Jennions</w:t>
+          </w:r>
+          <w:proofErr w:type="spellEnd"/>
+          <w:r>
+            <w:t xml:space="preserve"> MD, </w:t>
+          </w:r>
+          <w:proofErr w:type="spellStart"/>
+          <w:r>
+            <w:t>Koricheva</w:t>
+          </w:r>
+          <w:proofErr w:type="spellEnd"/>
+          <w:r>
+            <w:t xml:space="preserve"> J, Noble DWA, Parker TH, et al. Preferred reporting items for systematic reviews and meta-analyses in ecology and evolutionary biology: a PRISMA extension. Biological Reviews. 2021;96(5):1695–722. </w:t>
           </w:r>
         </w:p>
         <w:p>
@@ -4886,7 +5676,22 @@
           </w:r>
           <w:r>
             <w:tab/>
-            <w:t>Viechtbauer W. Conducting Meta-Analyses in R with the metafor Package. Journal of Statistical Software. 2010; 36:1-8.</w:t>
+          </w:r>
+          <w:proofErr w:type="spellStart"/>
+          <w:r>
+            <w:t>Viechtbauer</w:t>
+          </w:r>
+          <w:proofErr w:type="spellEnd"/>
+          <w:r>
+            <w:t xml:space="preserve"> W. Conducting Meta-Analyses in R with the </w:t>
+          </w:r>
+          <w:proofErr w:type="spellStart"/>
+          <w:r>
+            <w:t>metafor</w:t>
+          </w:r>
+          <w:proofErr w:type="spellEnd"/>
+          <w:r>
+            <w:t xml:space="preserve"> Package. Journal of Statistical Software. 2010; 36:1-8.</w:t>
           </w:r>
         </w:p>
         <w:p>
@@ -4901,7 +5706,23 @@
           </w:r>
           <w:r>
             <w:tab/>
-            <w:t xml:space="preserve">Claussen DL. Thermal acclimation in Ambystomatid salamanders. Comparative Biochemistry and Physiology . 1977;58(4):333–40. </w:t>
+            <w:t xml:space="preserve">Claussen DL. Thermal acclimation in </w:t>
+          </w:r>
+          <w:proofErr w:type="spellStart"/>
+          <w:r>
+            <w:t>Ambystomatid</w:t>
+          </w:r>
+          <w:proofErr w:type="spellEnd"/>
+          <w:r>
+            <w:t xml:space="preserve"> salamanders. Comparative Biochemistry and </w:t>
+          </w:r>
+          <w:proofErr w:type="gramStart"/>
+          <w:r>
+            <w:t>Physiology .</w:t>
+          </w:r>
+          <w:proofErr w:type="gramEnd"/>
+          <w:r>
+            <w:t xml:space="preserve"> 1977;58(4):333–40. </w:t>
           </w:r>
         </w:p>
         <w:p>
@@ -4916,7 +5737,31 @@
           </w:r>
           <w:r>
             <w:tab/>
-            <w:t xml:space="preserve">Pottier P, Burke S, Drobniak SM, Lagisz M, Nakagawa S. Sexual (in)equality? A meta-analysis of sex differences in thermal acclimation capacity across ectotherms. Funct Ecol. 2021 Dec 1;35(12):2663–78. </w:t>
+            <w:t xml:space="preserve">Pottier P, Burke S, </w:t>
+          </w:r>
+          <w:proofErr w:type="spellStart"/>
+          <w:r>
+            <w:t>Drobniak</w:t>
+          </w:r>
+          <w:proofErr w:type="spellEnd"/>
+          <w:r>
+            <w:t xml:space="preserve"> SM, </w:t>
+          </w:r>
+          <w:proofErr w:type="spellStart"/>
+          <w:r>
+            <w:t>Lagisz</w:t>
+          </w:r>
+          <w:proofErr w:type="spellEnd"/>
+          <w:r>
+            <w:t xml:space="preserve"> M, Nakagawa S. Sexual (in)equality? A meta-analysis of sex differences in thermal acclimation capacity across ectotherms. </w:t>
+          </w:r>
+          <w:proofErr w:type="spellStart"/>
+          <w:r>
+            <w:t>Funct</w:t>
+          </w:r>
+          <w:proofErr w:type="spellEnd"/>
+          <w:r>
+            <w:t xml:space="preserve"> Ecol. 2021 Dec 1;35(12):2663–78. </w:t>
           </w:r>
         </w:p>
         <w:p>
@@ -4931,7 +5776,23 @@
           </w:r>
           <w:r>
             <w:tab/>
-            <w:t xml:space="preserve">Noble DWA, Lagisz M, O’dea RE, Nakagawa S. Nonindependence and sensitivity analyses in ecological and evolutionary meta-analyses. Mol Ecol. 2017;26(9):2410–25. </w:t>
+            <w:t xml:space="preserve">Noble DWA, </w:t>
+          </w:r>
+          <w:proofErr w:type="spellStart"/>
+          <w:r>
+            <w:t>Lagisz</w:t>
+          </w:r>
+          <w:proofErr w:type="spellEnd"/>
+          <w:r>
+            <w:t xml:space="preserve"> M, </w:t>
+          </w:r>
+          <w:proofErr w:type="spellStart"/>
+          <w:r>
+            <w:t>O’dea</w:t>
+          </w:r>
+          <w:proofErr w:type="spellEnd"/>
+          <w:r>
+            <w:t xml:space="preserve"> RE, Nakagawa S. Nonindependence and sensitivity analyses in ecological and evolutionary meta-analyses. Mol Ecol. 2017;26(9):2410–25. </w:t>
           </w:r>
         </w:p>
         <w:p>
@@ -4946,7 +5807,31 @@
           </w:r>
           <w:r>
             <w:tab/>
-            <w:t xml:space="preserve">Nakagawa S, Lagisz M, Jennions MD, Koricheva J, Noble DWA, Parker TH, et al. Methods for testing publication bias in ecological and evolutionary meta-analyses. Methods in Ecology and Evolution.2022;13: 4–21. </w:t>
+            <w:t xml:space="preserve">Nakagawa S, </w:t>
+          </w:r>
+          <w:proofErr w:type="spellStart"/>
+          <w:r>
+            <w:t>Lagisz</w:t>
+          </w:r>
+          <w:proofErr w:type="spellEnd"/>
+          <w:r>
+            <w:t xml:space="preserve"> M, </w:t>
+          </w:r>
+          <w:proofErr w:type="spellStart"/>
+          <w:r>
+            <w:t>Jennions</w:t>
+          </w:r>
+          <w:proofErr w:type="spellEnd"/>
+          <w:r>
+            <w:t xml:space="preserve"> MD, </w:t>
+          </w:r>
+          <w:proofErr w:type="spellStart"/>
+          <w:r>
+            <w:t>Koricheva</w:t>
+          </w:r>
+          <w:proofErr w:type="spellEnd"/>
+          <w:r>
+            <w:t xml:space="preserve"> J, Noble DWA, Parker TH, et al. Methods for testing publication bias in ecological and evolutionary meta-analyses. Methods in Ecology and Evolution.2022;13: 4–21. </w:t>
           </w:r>
         </w:p>
         <w:p>
@@ -4961,7 +5846,23 @@
           </w:r>
           <w:r>
             <w:tab/>
-            <w:t xml:space="preserve">Noble DWA, Pottier P, Lagisz M, Burke S, Drobniak SM, O’Dea RE, et al. Meta-analytic approaches and effect sizes to account for ‘nuisance heterogeneity’ in comparative physiology. Journal of Experimental Biology.2022; 225. </w:t>
+            <w:t xml:space="preserve">Noble DWA, Pottier P, </w:t>
+          </w:r>
+          <w:proofErr w:type="spellStart"/>
+          <w:r>
+            <w:t>Lagisz</w:t>
+          </w:r>
+          <w:proofErr w:type="spellEnd"/>
+          <w:r>
+            <w:t xml:space="preserve"> M, Burke S, </w:t>
+          </w:r>
+          <w:proofErr w:type="spellStart"/>
+          <w:r>
+            <w:t>Drobniak</w:t>
+          </w:r>
+          <w:proofErr w:type="spellEnd"/>
+          <w:r>
+            <w:t xml:space="preserve"> SM, O’Dea RE, et al. Meta-analytic approaches and effect sizes to account for ‘nuisance heterogeneity’ in comparative physiology. Journal of Experimental Biology.2022; 225. </w:t>
           </w:r>
         </w:p>
         <w:p>
@@ -4976,7 +5877,47 @@
           </w:r>
           <w:r>
             <w:tab/>
-            <w:t xml:space="preserve">Nakagawa S, Lagisz M, O’dea RE, Pottier P, Rutkowska J, Senior AM, et al. orchaRd 2.0: An R package for visualizing meta-analyses with 2 orchard plots. EcoEvoRxiv. 2023. </w:t>
+            <w:t xml:space="preserve">Nakagawa S, </w:t>
+          </w:r>
+          <w:proofErr w:type="spellStart"/>
+          <w:r>
+            <w:t>Lagisz</w:t>
+          </w:r>
+          <w:proofErr w:type="spellEnd"/>
+          <w:r>
+            <w:t xml:space="preserve"> M, </w:t>
+          </w:r>
+          <w:proofErr w:type="spellStart"/>
+          <w:r>
+            <w:t>O’dea</w:t>
+          </w:r>
+          <w:proofErr w:type="spellEnd"/>
+          <w:r>
+            <w:t xml:space="preserve"> RE, Pottier P, </w:t>
+          </w:r>
+          <w:proofErr w:type="spellStart"/>
+          <w:r>
+            <w:t>Rutkowska</w:t>
+          </w:r>
+          <w:proofErr w:type="spellEnd"/>
+          <w:r>
+            <w:t xml:space="preserve"> J, Senior AM, et al. </w:t>
+          </w:r>
+          <w:proofErr w:type="spellStart"/>
+          <w:r>
+            <w:t>orchaRd</w:t>
+          </w:r>
+          <w:proofErr w:type="spellEnd"/>
+          <w:r>
+            <w:t xml:space="preserve"> 2.0: An R package for visualizing meta-analyses with 2 orchard plots. </w:t>
+          </w:r>
+          <w:proofErr w:type="spellStart"/>
+          <w:r>
+            <w:t>EcoEvoRxiv</w:t>
+          </w:r>
+          <w:proofErr w:type="spellEnd"/>
+          <w:r>
+            <w:t xml:space="preserve">. 2023. </w:t>
           </w:r>
         </w:p>
         <w:p>
@@ -4991,11 +5932,43 @@
           </w:r>
           <w:r>
             <w:tab/>
-            <w:t xml:space="preserve">Sunday JM, Bates AE, Kearney MR, Colwell RK, Dulvy NK, Longino JT, et al. Thermal-safety margins and the necessity of thermoregulatory behavior across </w:t>
+            <w:t xml:space="preserve">Sunday JM, Bates AE, Kearney MR, Colwell RK, </w:t>
+          </w:r>
+          <w:proofErr w:type="spellStart"/>
+          <w:r>
+            <w:t>Dulvy</w:t>
+          </w:r>
+          <w:proofErr w:type="spellEnd"/>
+          <w:r>
+            <w:t xml:space="preserve"> NK, </w:t>
+          </w:r>
+          <w:proofErr w:type="spellStart"/>
+          <w:r>
+            <w:t>Longino</w:t>
+          </w:r>
+          <w:proofErr w:type="spellEnd"/>
+          <w:r>
+            <w:t xml:space="preserve"> JT, et al. Thermal-safety margins and the necessity of thermoregulatory </w:t>
+          </w:r>
+          <w:proofErr w:type="spellStart"/>
+          <w:r>
+            <w:t>behavior</w:t>
+          </w:r>
+          <w:proofErr w:type="spellEnd"/>
+          <w:r>
+            <w:t xml:space="preserve"> across </w:t>
           </w:r>
           <w:r>
             <w:lastRenderedPageBreak/>
-            <w:t xml:space="preserve">latitude and elevation. Proceedings of the National Academy of Sciences . 2014;111(15):5610–5. </w:t>
+            <w:t xml:space="preserve">latitude and elevation. Proceedings of the National Academy of </w:t>
+          </w:r>
+          <w:proofErr w:type="gramStart"/>
+          <w:r>
+            <w:t>Sciences .</w:t>
+          </w:r>
+          <w:proofErr w:type="gramEnd"/>
+          <w:r>
+            <w:t xml:space="preserve"> 2014;111(15):5610–5. </w:t>
           </w:r>
         </w:p>
         <w:p>
@@ -5010,7 +5983,30 @@
           </w:r>
           <w:r>
             <w:tab/>
-            <w:t xml:space="preserve">Kellermann V, van Heerwaarden B, Sgrò CM, Hoffmann AA. Fundamental evolutionary limits in ecological traits drive drosophila species distributions. Science (1979). 2009;325(5945):1244–6. </w:t>
+          </w:r>
+          <w:proofErr w:type="spellStart"/>
+          <w:r>
+            <w:t>Kellermann</w:t>
+          </w:r>
+          <w:proofErr w:type="spellEnd"/>
+          <w:r>
+            <w:t xml:space="preserve"> V, van </w:t>
+          </w:r>
+          <w:proofErr w:type="spellStart"/>
+          <w:r>
+            <w:t>Heerwaarden</w:t>
+          </w:r>
+          <w:proofErr w:type="spellEnd"/>
+          <w:r>
+            <w:t xml:space="preserve"> B, </w:t>
+          </w:r>
+          <w:proofErr w:type="spellStart"/>
+          <w:r>
+            <w:t>Sgrò</w:t>
+          </w:r>
+          <w:proofErr w:type="spellEnd"/>
+          <w:r>
+            <w:t xml:space="preserve"> CM, Hoffmann AA. Fundamental evolutionary limits in ecological traits drive drosophila species distributions. Science (1979). 2009;325(5945):1244–6. </w:t>
           </w:r>
         </w:p>
         <w:p>
@@ -5025,7 +6021,23 @@
           </w:r>
           <w:r>
             <w:tab/>
-            <w:t xml:space="preserve">Deutsch CA, Tewksbury JJ, Huey RB, Sheldon KS, Ghalambor CK, Haak DC, et al. Impacts of climate warming on terrestrial ectotherms across latitude. Proceedings of the National Academy of Sciences. 2008;105(18):6686–6672. </w:t>
+            <w:t xml:space="preserve">Deutsch CA, Tewksbury JJ, Huey RB, Sheldon KS, </w:t>
+          </w:r>
+          <w:proofErr w:type="spellStart"/>
+          <w:r>
+            <w:t>Ghalambor</w:t>
+          </w:r>
+          <w:proofErr w:type="spellEnd"/>
+          <w:r>
+            <w:t xml:space="preserve"> CK, </w:t>
+          </w:r>
+          <w:proofErr w:type="spellStart"/>
+          <w:r>
+            <w:t>Haak</w:t>
+          </w:r>
+          <w:proofErr w:type="spellEnd"/>
+          <w:r>
+            <w:t xml:space="preserve"> DC, et al. Impacts of climate warming on terrestrial ectotherms across latitude. Proceedings of the National Academy of Sciences. 2008;105(18):6686–6672. </w:t>
           </w:r>
         </w:p>
         <w:p>
@@ -5040,7 +6052,39 @@
           </w:r>
           <w:r>
             <w:tab/>
-            <w:t xml:space="preserve">MacLean HJ, Sørensen JG, Kristensen TN, Loeschcke V, Beedholm K, Kellermann V, et al. Evolution and plasticity of thermal performance: An analysis of variation in thermal tolerance and fitness in 22 Drosophila species. Philosophical Transactions of the Royal Society B: Biological Sciences. 2019;374(1778). </w:t>
+            <w:t xml:space="preserve">MacLean HJ, </w:t>
+          </w:r>
+          <w:proofErr w:type="spellStart"/>
+          <w:r>
+            <w:t>Sørensen</w:t>
+          </w:r>
+          <w:proofErr w:type="spellEnd"/>
+          <w:r>
+            <w:t xml:space="preserve"> JG, Kristensen TN, </w:t>
+          </w:r>
+          <w:proofErr w:type="spellStart"/>
+          <w:r>
+            <w:t>Loeschcke</w:t>
+          </w:r>
+          <w:proofErr w:type="spellEnd"/>
+          <w:r>
+            <w:t xml:space="preserve"> V, </w:t>
+          </w:r>
+          <w:proofErr w:type="spellStart"/>
+          <w:r>
+            <w:t>Beedholm</w:t>
+          </w:r>
+          <w:proofErr w:type="spellEnd"/>
+          <w:r>
+            <w:t xml:space="preserve"> K, </w:t>
+          </w:r>
+          <w:proofErr w:type="spellStart"/>
+          <w:r>
+            <w:t>Kellermann</w:t>
+          </w:r>
+          <w:proofErr w:type="spellEnd"/>
+          <w:r>
+            <w:t xml:space="preserve"> V, et al. Evolution and plasticity of thermal performance: An analysis of variation in thermal tolerance and fitness in 22 Drosophila species. Philosophical Transactions of the Royal Society B: Biological Sciences. 2019;374(1778). </w:t>
           </w:r>
         </w:p>
         <w:p>
@@ -5055,7 +6099,55 @@
           </w:r>
           <w:r>
             <w:tab/>
-            <w:t xml:space="preserve">Enriquez-Urzelai U, Sacco M, Palacio AS, Pintanel P, Tejedo M, Nicieza AG. Ontogenetic reduction in thermal tolerance is not alleviated by earlier developmental acclimation in Rana temporaria. Oecologia. 2019;189(2):385–94. </w:t>
+            <w:t>Enriquez-</w:t>
+          </w:r>
+          <w:proofErr w:type="spellStart"/>
+          <w:r>
+            <w:t>Urzelai</w:t>
+          </w:r>
+          <w:proofErr w:type="spellEnd"/>
+          <w:r>
+            <w:t xml:space="preserve"> U, Sacco M, Palacio AS, </w:t>
+          </w:r>
+          <w:proofErr w:type="spellStart"/>
+          <w:r>
+            <w:t>Pintanel</w:t>
+          </w:r>
+          <w:proofErr w:type="spellEnd"/>
+          <w:r>
+            <w:t xml:space="preserve"> P, </w:t>
+          </w:r>
+          <w:proofErr w:type="spellStart"/>
+          <w:r>
+            <w:t>Tejedo</w:t>
+          </w:r>
+          <w:proofErr w:type="spellEnd"/>
+          <w:r>
+            <w:t xml:space="preserve"> M, </w:t>
+          </w:r>
+          <w:proofErr w:type="spellStart"/>
+          <w:r>
+            <w:t>Nicieza</w:t>
+          </w:r>
+          <w:proofErr w:type="spellEnd"/>
+          <w:r>
+            <w:t xml:space="preserve"> AG. Ontogenetic reduction in thermal tolerance is not alleviated by earlier developmental acclimation in Rana </w:t>
+          </w:r>
+          <w:proofErr w:type="spellStart"/>
+          <w:r>
+            <w:t>temporaria</w:t>
+          </w:r>
+          <w:proofErr w:type="spellEnd"/>
+          <w:r>
+            <w:t xml:space="preserve">. </w:t>
+          </w:r>
+          <w:proofErr w:type="spellStart"/>
+          <w:r>
+            <w:t>Oecologia</w:t>
+          </w:r>
+          <w:proofErr w:type="spellEnd"/>
+          <w:r>
+            <w:t xml:space="preserve">. 2019;189(2):385–94. </w:t>
           </w:r>
         </w:p>
         <w:p>
@@ -5070,7 +6162,23 @@
           </w:r>
           <w:r>
             <w:tab/>
-            <w:t xml:space="preserve">Gunderson AR, Fargevieille A, Warner DA. Egg incubation temperature does not influence adult heat tolerance in the lizard Anolis sagrei. Biol Lett. 2020 Jan 1;16(1). </w:t>
+            <w:t xml:space="preserve">Gunderson AR, </w:t>
+          </w:r>
+          <w:proofErr w:type="spellStart"/>
+          <w:r>
+            <w:t>Fargevieille</w:t>
+          </w:r>
+          <w:proofErr w:type="spellEnd"/>
+          <w:r>
+            <w:t xml:space="preserve"> A, Warner DA. Egg incubation temperature does not influence adult heat tolerance in the lizard Anolis </w:t>
+          </w:r>
+          <w:proofErr w:type="spellStart"/>
+          <w:r>
+            <w:t>sagrei</w:t>
+          </w:r>
+          <w:proofErr w:type="spellEnd"/>
+          <w:r>
+            <w:t xml:space="preserve">. Biol Lett. 2020 Jan 1;16(1). </w:t>
           </w:r>
           <w:r>
             <w:t>**</w:t>
@@ -5118,7 +6226,46 @@
           </w:r>
           <w:r>
             <w:tab/>
-            <w:t xml:space="preserve">Bonduriansky R, Head M. Maternal and paternal condition effects on offspring phenotype in Telostylinus angusticollis (Diptera: Neriidae). J Evol Biol. 2007;20(6):2379–88. </w:t>
+          </w:r>
+          <w:proofErr w:type="spellStart"/>
+          <w:r>
+            <w:t>Bonduriansky</w:t>
+          </w:r>
+          <w:proofErr w:type="spellEnd"/>
+          <w:r>
+            <w:t xml:space="preserve"> R, Head M. Maternal and paternal condition effects on offspring phenotype in </w:t>
+          </w:r>
+          <w:proofErr w:type="spellStart"/>
+          <w:r>
+            <w:t>Telostylinus</w:t>
+          </w:r>
+          <w:proofErr w:type="spellEnd"/>
+          <w:r>
+            <w:t xml:space="preserve"> </w:t>
+          </w:r>
+          <w:proofErr w:type="spellStart"/>
+          <w:r>
+            <w:t>angusticollis</w:t>
+          </w:r>
+          <w:proofErr w:type="spellEnd"/>
+          <w:r>
+            <w:t xml:space="preserve"> (Diptera: </w:t>
+          </w:r>
+          <w:proofErr w:type="spellStart"/>
+          <w:r>
+            <w:t>Neriidae</w:t>
+          </w:r>
+          <w:proofErr w:type="spellEnd"/>
+          <w:r>
+            <w:t xml:space="preserve">). J </w:t>
+          </w:r>
+          <w:proofErr w:type="spellStart"/>
+          <w:r>
+            <w:t>Evol</w:t>
+          </w:r>
+          <w:proofErr w:type="spellEnd"/>
+          <w:r>
+            <w:t xml:space="preserve"> Biol. 2007;20(6):2379–88. </w:t>
           </w:r>
         </w:p>
         <w:p>
@@ -5133,7 +6280,15 @@
           </w:r>
           <w:r>
             <w:tab/>
-            <w:t xml:space="preserve">Parker GA, Begon M. Optimal Egg Size and Clutch Size: Effects of Environment and Maternal Phenotype. Am Nat. 1986;128(4):573–92. </w:t>
+            <w:t xml:space="preserve">Parker GA, </w:t>
+          </w:r>
+          <w:proofErr w:type="spellStart"/>
+          <w:r>
+            <w:t>Begon</w:t>
+          </w:r>
+          <w:proofErr w:type="spellEnd"/>
+          <w:r>
+            <w:t xml:space="preserve"> M. Optimal Egg Size and Clutch Size: Effects of Environment and Maternal Phenotype. Am Nat. 1986;128(4):573–92. </w:t>
           </w:r>
         </w:p>
         <w:p>
@@ -5148,7 +6303,31 @@
           </w:r>
           <w:r>
             <w:tab/>
-            <w:t xml:space="preserve">Sunday JM, Bates AE, Kearney MR, Colwell RK, Dulvy NK, Longino JT, et al. Thermal-safety margins and the necessity of thermoregulatory behavior across latitude and elevation. Proceedings of the National Academy of Sciences. 2014;111(15):5610–5. </w:t>
+            <w:t xml:space="preserve">Sunday JM, Bates AE, Kearney MR, Colwell RK, </w:t>
+          </w:r>
+          <w:proofErr w:type="spellStart"/>
+          <w:r>
+            <w:t>Dulvy</w:t>
+          </w:r>
+          <w:proofErr w:type="spellEnd"/>
+          <w:r>
+            <w:t xml:space="preserve"> NK, </w:t>
+          </w:r>
+          <w:proofErr w:type="spellStart"/>
+          <w:r>
+            <w:t>Longino</w:t>
+          </w:r>
+          <w:proofErr w:type="spellEnd"/>
+          <w:r>
+            <w:t xml:space="preserve"> JT, et al. Thermal-safety margins and the necessity of thermoregulatory </w:t>
+          </w:r>
+          <w:proofErr w:type="spellStart"/>
+          <w:r>
+            <w:t>behavior</w:t>
+          </w:r>
+          <w:proofErr w:type="spellEnd"/>
+          <w:r>
+            <w:t xml:space="preserve"> across latitude and elevation. Proceedings of the National Academy of Sciences. 2014;111(15):5610–5. </w:t>
           </w:r>
         </w:p>
         <w:p>
@@ -5163,7 +6342,15 @@
           </w:r>
           <w:r>
             <w:tab/>
-            <w:t xml:space="preserve">Kearney M, Shine R, Porter WP. The potential for behavioral thermoregulation to buffer “‘cold-blooded’” animals against climate warming. Proceedings of the National Academy of Sciences. 2009;10(10):3835–40. </w:t>
+            <w:t xml:space="preserve">Kearney M, Shine R, Porter WP. The potential for </w:t>
+          </w:r>
+          <w:proofErr w:type="spellStart"/>
+          <w:r>
+            <w:t>behavioral</w:t>
+          </w:r>
+          <w:proofErr w:type="spellEnd"/>
+          <w:r>
+            <w:t xml:space="preserve"> thermoregulation to buffer “‘cold-blooded’” animals against climate warming. Proceedings of the National Academy of Sciences. 2009;10(10):3835–40. </w:t>
           </w:r>
         </w:p>
         <w:p>
@@ -5193,7 +6380,23 @@
           </w:r>
           <w:r>
             <w:tab/>
-            <w:t xml:space="preserve">Nakagawa S, Lagisz M, O’Dea RE, Rutkowska J, Yang Y, Noble DWA, et al. The orchard plot: Cultivating a forest plot for use in ecology, evolution, and beyond. Res Synth Methods. 2021;12(1):4–12. </w:t>
+            <w:t xml:space="preserve">Nakagawa S, </w:t>
+          </w:r>
+          <w:proofErr w:type="spellStart"/>
+          <w:r>
+            <w:t>Lagisz</w:t>
+          </w:r>
+          <w:proofErr w:type="spellEnd"/>
+          <w:r>
+            <w:t xml:space="preserve"> M, O’Dea RE, </w:t>
+          </w:r>
+          <w:proofErr w:type="spellStart"/>
+          <w:r>
+            <w:t>Rutkowska</w:t>
+          </w:r>
+          <w:proofErr w:type="spellEnd"/>
+          <w:r>
+            <w:t xml:space="preserve"> J, Yang Y, Noble DWA, et al. The orchard plot: Cultivating a forest plot for use in ecology, evolution, and beyond. Res Synth Methods. 2021;12(1):4–12. </w:t>
           </w:r>
         </w:p>
         <w:p>
@@ -5226,21 +6429,59 @@
       <w:r>
         <w:t xml:space="preserve">**       </w:t>
       </w:r>
-      <w:r>
-        <w:t>Abayarathna MG. </w:t>
+      <w:proofErr w:type="spellStart"/>
+      <w:r>
+        <w:t>Abayarathna</w:t>
+      </w:r>
+      <w:proofErr w:type="spellEnd"/>
+      <w:r>
+        <w:t xml:space="preserve"> MG. </w:t>
       </w:r>
       <w:r>
         <w:rPr>
           <w:i/>
           <w:iCs/>
         </w:rPr>
-        <w:t>The effect of incubation temperature on offspring phenotypes and survival of velvet gecko, Amalosia lesueurii</w:t>
-      </w:r>
-      <w:r>
-        <w:t> (Doctoral dissertation).</w:t>
-      </w:r>
-      <w:r>
-        <w:t>**</w:t>
+        <w:t xml:space="preserve">The effect of incubation temperature on offspring phenotypes and survival of velvet gecko, </w:t>
+      </w:r>
+      <w:proofErr w:type="spellStart"/>
+      <w:r>
+        <w:rPr>
+          <w:i/>
+          <w:iCs/>
+        </w:rPr>
+        <w:t>Amalosia</w:t>
+      </w:r>
+      <w:proofErr w:type="spellEnd"/>
+      <w:r>
+        <w:rPr>
+          <w:i/>
+          <w:iCs/>
+        </w:rPr>
+        <w:t xml:space="preserve"> </w:t>
+      </w:r>
+      <w:proofErr w:type="spellStart"/>
+      <w:r>
+        <w:rPr>
+          <w:i/>
+          <w:iCs/>
+        </w:rPr>
+        <w:t>lesueurii</w:t>
+      </w:r>
+      <w:proofErr w:type="spellEnd"/>
+      <w:r>
+        <w:t> (Doctoral dissertation</w:t>
+      </w:r>
+      <w:proofErr w:type="gramStart"/>
+      <w:r>
+        <w:t>).</w:t>
+      </w:r>
+      <w:r>
+        <w:t>*</w:t>
+      </w:r>
+      <w:proofErr w:type="gramEnd"/>
+      <w:r>
+        <w:t>*</w:t>
       </w:r>
     </w:p>
     <w:p>
@@ -5254,16 +6495,64 @@
         <w:t xml:space="preserve">**      </w:t>
       </w:r>
       <w:r>
-        <w:t>Alberts AC, Perry AM, Lemm JM, Phillips JA. Effects of incubation temperature and water potential on growth and thermoregulatory behavior of hatchling Cuban rock iguanas (Cyclura nubila). Copeia. 1997</w:t>
+        <w:t xml:space="preserve">Alberts AC, Perry AM, </w:t>
+      </w:r>
+      <w:proofErr w:type="spellStart"/>
+      <w:r>
+        <w:t>Lemm</w:t>
+      </w:r>
+      <w:proofErr w:type="spellEnd"/>
+      <w:r>
+        <w:t xml:space="preserve"> JM, Phillips JA. Effects of incubation temperature and water potential on growth and thermoregulatory </w:t>
+      </w:r>
+      <w:proofErr w:type="spellStart"/>
+      <w:r>
+        <w:t>behavior</w:t>
+      </w:r>
+      <w:proofErr w:type="spellEnd"/>
+      <w:r>
+        <w:t xml:space="preserve"> of hatchling Cuban rock iguanas (</w:t>
+      </w:r>
+      <w:proofErr w:type="spellStart"/>
+      <w:r>
+        <w:t>Cyclura</w:t>
+      </w:r>
+      <w:proofErr w:type="spellEnd"/>
+      <w:r>
+        <w:t xml:space="preserve"> </w:t>
+      </w:r>
+      <w:proofErr w:type="spellStart"/>
+      <w:r>
+        <w:t>nubila</w:t>
+      </w:r>
+      <w:proofErr w:type="spellEnd"/>
+      <w:r>
+        <w:t xml:space="preserve">). </w:t>
+      </w:r>
+      <w:proofErr w:type="spellStart"/>
+      <w:r>
+        <w:t>Copeia</w:t>
+      </w:r>
+      <w:proofErr w:type="spellEnd"/>
+      <w:r>
+        <w:t>. 1997</w:t>
       </w:r>
       <w:r>
         <w:t xml:space="preserve">; </w:t>
       </w:r>
       <w:r>
-        <w:t>766-76.</w:t>
-      </w:r>
-      <w:r>
-        <w:t>**</w:t>
+        <w:t>766-</w:t>
+      </w:r>
+      <w:proofErr w:type="gramStart"/>
+      <w:r>
+        <w:t>76.</w:t>
+      </w:r>
+      <w:r>
+        <w:t>*</w:t>
+      </w:r>
+      <w:proofErr w:type="gramEnd"/>
+      <w:r>
+        <w:t>*</w:t>
       </w:r>
     </w:p>
     <w:p>
@@ -5291,8 +6580,21 @@
       <w:r>
         <w:t xml:space="preserve">**       </w:t>
       </w:r>
-      <w:r>
-        <w:t xml:space="preserve">Beltrán I, Durand V, Loiseleur R, Whiting MJ. Effect of early thermal environment on the morphology and performance of a lizard species with bimodal reproduction. Journal of Comparative Physiology B. 2020 Nov;190(6):795-809. </w:t>
+      <w:proofErr w:type="spellStart"/>
+      <w:r>
+        <w:t>Beltrán</w:t>
+      </w:r>
+      <w:proofErr w:type="spellEnd"/>
+      <w:r>
+        <w:t xml:space="preserve"> I, Durand V, </w:t>
+      </w:r>
+      <w:proofErr w:type="spellStart"/>
+      <w:r>
+        <w:t>Loiseleur</w:t>
+      </w:r>
+      <w:proofErr w:type="spellEnd"/>
+      <w:r>
+        <w:t xml:space="preserve"> R, Whiting MJ. Effect of early thermal environment on the morphology and performance of a lizard species with bimodal reproduction. Journal of Comparative Physiology B. 2020 Nov;190(6):795-809. </w:t>
       </w:r>
       <w:r>
         <w:t>**</w:t>
@@ -5308,7 +6610,31 @@
         <w:t xml:space="preserve">**       </w:t>
       </w:r>
       <w:r>
-        <w:t>Blouin-Demers G, Kissner KJ, Weatherhead PJ. Plasticity in preferred body temperature of young snakes in response to temperature during development. Copeia. 2000</w:t>
+        <w:t xml:space="preserve">Blouin-Demers G, </w:t>
+      </w:r>
+      <w:proofErr w:type="spellStart"/>
+      <w:r>
+        <w:t>Kissner</w:t>
+      </w:r>
+      <w:proofErr w:type="spellEnd"/>
+      <w:r>
+        <w:t xml:space="preserve"> KJ, </w:t>
+      </w:r>
+      <w:proofErr w:type="spellStart"/>
+      <w:r>
+        <w:t>Weatherhead</w:t>
+      </w:r>
+      <w:proofErr w:type="spellEnd"/>
+      <w:r>
+        <w:t xml:space="preserve"> PJ. Plasticity in preferred body temperature of young snakes in response to temperature during development. </w:t>
+      </w:r>
+      <w:proofErr w:type="spellStart"/>
+      <w:r>
+        <w:t>Copeia</w:t>
+      </w:r>
+      <w:proofErr w:type="spellEnd"/>
+      <w:r>
+        <w:t>. 2000</w:t>
       </w:r>
       <w:r>
         <w:t xml:space="preserve">; </w:t>
@@ -5330,10 +6656,18 @@
         <w:t xml:space="preserve">**       </w:t>
       </w:r>
       <w:r>
-        <w:t>Dayananda B, Murray BR, Webb JK. Hotter nests produce hatchling lizards with lower thermal tolerance. Journal of Experimental Biology. 2017 Jun 15;220(12):2159-65.</w:t>
-      </w:r>
-      <w:r>
-        <w:t>**</w:t>
+        <w:t>Dayananda B, Murray BR, Webb JK. Hotter nests produce hatchling lizards with lower thermal tolerance. Journal of Experimental Biology. 2017 Jun 15;220(12):2159-</w:t>
+      </w:r>
+      <w:proofErr w:type="gramStart"/>
+      <w:r>
+        <w:t>65.</w:t>
+      </w:r>
+      <w:r>
+        <w:t>*</w:t>
+      </w:r>
+      <w:proofErr w:type="gramEnd"/>
+      <w:r>
+        <w:t>*</w:t>
       </w:r>
     </w:p>
     <w:p>
@@ -5351,10 +6685,26 @@
         <w:t xml:space="preserve">**      </w:t>
       </w:r>
       <w:r>
-        <w:t>Goodman RM, Walguarnery JW. Incubation temperature modifies neonatal thermoregulation in the lizard Anolis carolinensis. Journal of Experimental Zoology Part A: Ecological Genetics and Physiology. 2007;307(8):439-48.</w:t>
-      </w:r>
-      <w:r>
-        <w:t>**</w:t>
+        <w:t xml:space="preserve">Goodman RM, </w:t>
+      </w:r>
+      <w:proofErr w:type="spellStart"/>
+      <w:r>
+        <w:t>Walguarnery</w:t>
+      </w:r>
+      <w:proofErr w:type="spellEnd"/>
+      <w:r>
+        <w:t xml:space="preserve"> JW. Incubation temperature modifies neonatal thermoregulation in the lizard Anolis carolinensis. Journal of Experimental Zoology Part A: Ecological Genetics and Physiology. 2007;307(8):439-</w:t>
+      </w:r>
+      <w:proofErr w:type="gramStart"/>
+      <w:r>
+        <w:t>48.</w:t>
+      </w:r>
+      <w:r>
+        <w:t>*</w:t>
+      </w:r>
+      <w:proofErr w:type="gramEnd"/>
+      <w:r>
+        <w:t>*</w:t>
       </w:r>
     </w:p>
     <w:p>
@@ -5383,7 +6733,23 @@
         <w:t xml:space="preserve">**       </w:t>
       </w:r>
       <w:r>
-        <w:t>Nelson NJ, Keall SN, Hare KM. Temperature selection by juvenile tuatara (Sphenodon punctatus) is not influenced by temperatures experienced as embryos. Journal of Thermal Biology. 2017;69:261-6.</w:t>
+        <w:t xml:space="preserve">Nelson NJ, </w:t>
+      </w:r>
+      <w:proofErr w:type="spellStart"/>
+      <w:r>
+        <w:t>Keall</w:t>
+      </w:r>
+      <w:proofErr w:type="spellEnd"/>
+      <w:r>
+        <w:t xml:space="preserve"> SN, Hare KM. Temperature selection by juvenile tuatara (Sphenodon punctatus) is not influenced by temperatures experienced as embryos. Journal of Thermal Biology. </w:t>
+      </w:r>
+      <w:proofErr w:type="gramStart"/>
+      <w:r>
+        <w:t>2017;69:261</w:t>
+      </w:r>
+      <w:proofErr w:type="gramEnd"/>
+      <w:r>
+        <w:t>-6.</w:t>
       </w:r>
       <w:r>
         <w:t>*</w:t>
@@ -5398,11 +6764,24 @@
       <w:r>
         <w:t xml:space="preserve">**       </w:t>
       </w:r>
-      <w:r>
-        <w:t>O'Steen SH. Embryonic temperature influences juvenile temperature choice and growth rate in snapping turtles Chelydra serpentina. The Journal of Experimental Biology. 1998;201(3):439-49</w:t>
-      </w:r>
-      <w:r>
-        <w:t>.**</w:t>
+      <w:proofErr w:type="spellStart"/>
+      <w:r>
+        <w:t>O'Steen</w:t>
+      </w:r>
+      <w:proofErr w:type="spellEnd"/>
+      <w:r>
+        <w:t xml:space="preserve"> SH. Embryonic temperature influences juvenile temperature choice and growth rate in snapping turtles Chelydra serpentina. The Journal of Experimental Biology. 1998;201(3):439-</w:t>
+      </w:r>
+      <w:proofErr w:type="gramStart"/>
+      <w:r>
+        <w:t>49</w:t>
+      </w:r>
+      <w:r>
+        <w:t>.*</w:t>
+      </w:r>
+      <w:proofErr w:type="gramEnd"/>
+      <w:r>
+        <w:t>*</w:t>
       </w:r>
     </w:p>
     <w:p>
@@ -5415,10 +6794,26 @@
         <w:t xml:space="preserve">**     </w:t>
       </w:r>
       <w:r>
-        <w:t>Qualls CP, Andrews RM. Cold climates and the evolution of viviparity in reptiles: cold incubation temperatures produce poor-quality offspring in the lizard, Sceloporus virgatus. Biological Journal of the Linnean Society. 1999;67(3):353-76.</w:t>
-      </w:r>
-      <w:r>
-        <w:t>**</w:t>
+        <w:t xml:space="preserve">Qualls CP, Andrews RM. Cold climates and the evolution of viviparity in reptiles: cold incubation temperatures produce poor-quality offspring in the lizard, Sceloporus </w:t>
+      </w:r>
+      <w:proofErr w:type="spellStart"/>
+      <w:r>
+        <w:t>virgatus</w:t>
+      </w:r>
+      <w:proofErr w:type="spellEnd"/>
+      <w:r>
+        <w:t>. Biological Journal of the Linnean Society. 1999;67(3):353-</w:t>
+      </w:r>
+      <w:proofErr w:type="gramStart"/>
+      <w:r>
+        <w:t>76.</w:t>
+      </w:r>
+      <w:r>
+        <w:t>*</w:t>
+      </w:r>
+      <w:proofErr w:type="gramEnd"/>
+      <w:r>
+        <w:t>*</w:t>
       </w:r>
     </w:p>
     <w:p>
@@ -5430,8 +6825,37 @@
       <w:r>
         <w:t xml:space="preserve">**       </w:t>
       </w:r>
-      <w:r>
-        <w:t>Spotila JR, Zimmerman LC, Binckley CA, Grumbles JS, Rostal DC, List Jr A, Beyer EC, Phillips KM, Kemp SJ. Effects of incubation conditions on sex determination, hatching success, and growth of hatchling desert tortoises, Gopherus agassizii. Herpetological Monographs. 1994</w:t>
+      <w:proofErr w:type="spellStart"/>
+      <w:r>
+        <w:t>Spotila</w:t>
+      </w:r>
+      <w:proofErr w:type="spellEnd"/>
+      <w:r>
+        <w:t xml:space="preserve"> JR, Zimmerman LC, </w:t>
+      </w:r>
+      <w:proofErr w:type="spellStart"/>
+      <w:r>
+        <w:t>Binckley</w:t>
+      </w:r>
+      <w:proofErr w:type="spellEnd"/>
+      <w:r>
+        <w:t xml:space="preserve"> CA, Grumbles JS, </w:t>
+      </w:r>
+      <w:proofErr w:type="spellStart"/>
+      <w:r>
+        <w:t>Rostal</w:t>
+      </w:r>
+      <w:proofErr w:type="spellEnd"/>
+      <w:r>
+        <w:t xml:space="preserve"> DC, List Jr A, Beyer EC, Phillips KM, Kemp SJ. Effects of incubation conditions on sex determination, hatching success, and growth of hatchling desert tortoises, Gopherus </w:t>
+      </w:r>
+      <w:proofErr w:type="spellStart"/>
+      <w:r>
+        <w:t>agassizii</w:t>
+      </w:r>
+      <w:proofErr w:type="spellEnd"/>
+      <w:r>
+        <w:t>. Herpetological Monographs. 1994</w:t>
       </w:r>
       <w:r>
         <w:t xml:space="preserve">; </w:t>
@@ -5487,7 +6911,15 @@
         <w:pStyle w:val="FirstParagraph"/>
       </w:pPr>
       <w:r>
-        <w:t>Table 1. Model outputs coefficients for testing wither sex, body mass, incubation temperature, resource, or the interaction between resource and temperature had an effect on T</w:t>
+        <w:t xml:space="preserve">Table 1. Model outputs coefficients for testing wither sex, body mass, incubation temperature, resource, or the interaction between resource and temperature </w:t>
+      </w:r>
+      <w:proofErr w:type="gramStart"/>
+      <w:r>
+        <w:t>had an effect on</w:t>
+      </w:r>
+      <w:proofErr w:type="gramEnd"/>
+      <w:r>
+        <w:t xml:space="preserve"> T</w:t>
       </w:r>
       <m:oMath>
         <m:sSub>
@@ -5549,15 +6981,41 @@
       <w:r>
         <w:t xml:space="preserve"> in hatchling </w:t>
       </w:r>
+      <w:proofErr w:type="spellStart"/>
       <w:r>
         <w:rPr>
           <w:i/>
           <w:iCs/>
         </w:rPr>
-        <w:t>Lampropholis delicata</w:t>
-      </w:r>
-      <w:r>
-        <w:t>. Est. value describes the estimated coefficient value and 95% CI describes the lower and upper bound of the 95% credible interval for each coefficient value. Intercept is the estimated mean of each thermal trait from the null model.</w:t>
+        <w:t>Lampropholis</w:t>
+      </w:r>
+      <w:proofErr w:type="spellEnd"/>
+      <w:r>
+        <w:rPr>
+          <w:i/>
+          <w:iCs/>
+        </w:rPr>
+        <w:t xml:space="preserve"> </w:t>
+      </w:r>
+      <w:proofErr w:type="spellStart"/>
+      <w:r>
+        <w:rPr>
+          <w:i/>
+          <w:iCs/>
+        </w:rPr>
+        <w:t>delicata</w:t>
+      </w:r>
+      <w:proofErr w:type="spellEnd"/>
+      <w:r>
+        <w:t xml:space="preserve">. Est. value describes the estimated coefficient </w:t>
+      </w:r>
+      <w:proofErr w:type="gramStart"/>
+      <w:r>
+        <w:t>value</w:t>
+      </w:r>
+      <w:proofErr w:type="gramEnd"/>
+      <w:r>
+        <w:t xml:space="preserve"> and 95% CI describes the lower and upper bound of the 95% credible interval for each coefficient value. Intercept is the estimated mean of each thermal trait from the null model.</w:t>
       </w:r>
     </w:p>
     <w:tbl>
@@ -5865,6 +7323,7 @@
               <w:ind w:left="100" w:right="100"/>
               <w:jc w:val="center"/>
             </w:pPr>
+            <w:proofErr w:type="spellStart"/>
             <w:r>
               <w:rPr>
                 <w:i/>
@@ -5874,6 +7333,7 @@
               </w:rPr>
               <w:t>Tpref</w:t>
             </w:r>
+            <w:proofErr w:type="spellEnd"/>
           </w:p>
         </w:tc>
         <w:tc>
@@ -7349,6 +8809,7 @@
               <w:ind w:left="100" w:right="100"/>
               <w:jc w:val="center"/>
             </w:pPr>
+            <w:proofErr w:type="spellStart"/>
             <w:r>
               <w:rPr>
                 <w:i/>
@@ -7358,6 +8819,7 @@
               </w:rPr>
               <w:t>CTmax</w:t>
             </w:r>
+            <w:proofErr w:type="spellEnd"/>
           </w:p>
         </w:tc>
         <w:tc>
@@ -8895,14 +10357,34 @@
         </w:rPr>
         <w:t xml:space="preserve">Figure 1. Thermal indices across different incubation temperatures and resource treatments for hatchling </w:t>
       </w:r>
+      <w:proofErr w:type="spellStart"/>
       <w:r>
         <w:rPr>
           <w:i/>
           <w:iCs/>
           <w:lang w:val="en-US"/>
         </w:rPr>
-        <w:t>Lampropholis delicata</w:t>
-      </w:r>
+        <w:t>Lampropholis</w:t>
+      </w:r>
+      <w:proofErr w:type="spellEnd"/>
+      <w:r>
+        <w:rPr>
+          <w:i/>
+          <w:iCs/>
+          <w:lang w:val="en-US"/>
+        </w:rPr>
+        <w:t xml:space="preserve"> </w:t>
+      </w:r>
+      <w:proofErr w:type="spellStart"/>
+      <w:r>
+        <w:rPr>
+          <w:i/>
+          <w:iCs/>
+          <w:lang w:val="en-US"/>
+        </w:rPr>
+        <w:t>delicata</w:t>
+      </w:r>
+      <w:proofErr w:type="spellEnd"/>
       <w:r>
         <w:rPr>
           <w:lang w:val="en-US"/>
@@ -8943,7 +10425,21 @@
         <w:rPr>
           <w:lang w:val="en-US"/>
         </w:rPr>
-        <w:t>) in lizards incubated at 23 &amp; 28°C for each resource treatment (yolk ablation &amp; control). (B) Critical thermal maximum (CT</w:t>
+        <w:t>) in lizards incubated at 23 &amp; 28°C for each resource tre</w:t>
+      </w:r>
+      <w:proofErr w:type="spellStart"/>
+      <w:r>
+        <w:rPr>
+          <w:lang w:val="en-US"/>
+        </w:rPr>
+        <w:t>atment</w:t>
+      </w:r>
+      <w:proofErr w:type="spellEnd"/>
+      <w:r>
+        <w:rPr>
+          <w:lang w:val="en-US"/>
+        </w:rPr>
+        <w:t xml:space="preserve"> (yolk ablation &amp; control). (B) Critical thermal maximum (CT</w:t>
       </w:r>
       <m:oMath>
         <m:sSub>
@@ -9331,6 +10827,7 @@
         </w:rPr>
         <w:t xml:space="preserve">Graphs were constructed using the </w:t>
       </w:r>
+      <w:proofErr w:type="spellStart"/>
       <w:r>
         <w:rPr>
           <w:rFonts w:ascii="Times New Roman" w:hAnsi="Times New Roman" w:cs="Times New Roman"/>
@@ -9339,6 +10836,7 @@
         </w:rPr>
         <w:t>orchaRd</w:t>
       </w:r>
+      <w:proofErr w:type="spellEnd"/>
       <w:r>
         <w:rPr>
           <w:rFonts w:ascii="Times New Roman" w:hAnsi="Times New Roman" w:cs="Times New Roman"/>
@@ -10523,6 +12021,7 @@
     <w:sig w:usb0="E0002AFF" w:usb1="C000247B" w:usb2="00000009" w:usb3="00000000" w:csb0="000001FF" w:csb1="00000000"/>
   </w:font>
   <w:font w:name="DengXian Light">
+    <w:altName w:val="等线 Light"/>
     <w:panose1 w:val="02010600030101010101"/>
     <w:charset w:val="86"/>
     <w:family w:val="auto"/>
@@ -10594,6 +12093,7 @@
     <w:rsid w:val="00445F27"/>
     <w:rsid w:val="004812BF"/>
     <w:rsid w:val="004B1BB7"/>
+    <w:rsid w:val="00530F27"/>
     <w:rsid w:val="005460B1"/>
     <w:rsid w:val="00644022"/>
     <w:rsid w:val="006D79F9"/>

</xml_diff>

<commit_message>
I added the ethics tatement
</commit_message>
<xml_diff>
--- a/Developmental_plasticity_reptiles.docx
+++ b/Developmental_plasticity_reptiles.docx
@@ -69,7 +69,6 @@
         </w:rPr>
         <w:t>1</w:t>
       </w:r>
-      <w:proofErr w:type="gramStart"/>
       <w:r>
         <w:rPr>
           <w:vertAlign w:val="superscript"/>
@@ -80,11 +79,7 @@
         <w:t xml:space="preserve"> </w:t>
       </w:r>
       <w:r>
-        <w:t>,</w:t>
-      </w:r>
-      <w:proofErr w:type="gramEnd"/>
-      <w:r>
-        <w:t xml:space="preserve"> </w:t>
+        <w:t xml:space="preserve">, </w:t>
       </w:r>
       <w:r>
         <w:t>Kristoffer H. Wild</w:t>
@@ -449,7 +444,6 @@
       <w:r>
         <w:t xml:space="preserve">critical thermal maximum: </w:t>
       </w:r>
-      <w:proofErr w:type="spellStart"/>
       <w:r>
         <w:t>CT</w:t>
       </w:r>
@@ -461,7 +455,6 @@
         </w:rPr>
         <w:t>max</w:t>
       </w:r>
-      <w:proofErr w:type="spellEnd"/>
       <w:r>
         <w:t xml:space="preserve"> &amp;</w:t>
       </w:r>
@@ -975,8 +968,23 @@
         <w:rPr>
           <w:lang w:val="en-GB"/>
         </w:rPr>
-        <w:t>. However, the magnitude of plastic responses is widely trait- and species-specific.</w:t>
-      </w:r>
+        <w:t>. However, the magnitude of plastic responses is widely trait- and species-</w:t>
+      </w:r>
+      <w:proofErr w:type="gramStart"/>
+      <w:r>
+        <w:rPr>
+          <w:lang w:val="en-GB"/>
+        </w:rPr>
+        <w:t>specific</w:t>
+      </w:r>
+      <w:r>
+        <w:rPr>
+          <w:vertAlign w:val="superscript"/>
+          <w:lang w:val="en-GB"/>
+        </w:rPr>
+        <w:t>[</w:t>
+      </w:r>
+      <w:proofErr w:type="gramEnd"/>
       <w:sdt>
         <w:sdtPr>
           <w:rPr>
@@ -999,6 +1007,14 @@
             </w:rPr>
             <w:t>5–7</w:t>
           </w:r>
+          <w:r>
+            <w:rPr>
+              <w:color w:val="000000"/>
+              <w:vertAlign w:val="superscript"/>
+              <w:lang w:val="en-GB"/>
+            </w:rPr>
+            <w:t>]</w:t>
+          </w:r>
         </w:sdtContent>
       </w:sdt>
       <w:r>
@@ -1074,14 +1090,21 @@
         <w:rPr>
           <w:lang w:val="en-GB"/>
         </w:rPr>
-        <w:t>longer</w:t>
+        <w:t>long periods</w:t>
       </w:r>
       <w:r>
         <w:rPr>
           <w:vertAlign w:val="superscript"/>
           <w:lang w:val="en-GB"/>
         </w:rPr>
-        <w:t xml:space="preserve"> [</w:t>
+        <w:t xml:space="preserve"> </w:t>
+      </w:r>
+      <w:r>
+        <w:rPr>
+          <w:vertAlign w:val="superscript"/>
+          <w:lang w:val="en-GB"/>
+        </w:rPr>
+        <w:t>[</w:t>
       </w:r>
       <w:sdt>
         <w:sdtPr>
@@ -1118,7 +1141,31 @@
         <w:rPr>
           <w:lang w:val="en-GB"/>
         </w:rPr>
-        <w:t xml:space="preserve">. Variation in other factors, such as diet or maternal investment, can play an essential role in shaping the thermal ecology of ectotherms by influencing physiological traits that are temperature </w:t>
+        <w:t>.</w:t>
+      </w:r>
+      <w:r>
+        <w:rPr>
+          <w:lang w:val="en-GB"/>
+        </w:rPr>
+        <w:t xml:space="preserve"> Thermal ecology of ectotherms can also be shaped by other factors, </w:t>
+      </w:r>
+      <w:r>
+        <w:rPr>
+          <w:lang w:val="en-GB"/>
+        </w:rPr>
+        <w:t>such as diet or maternal investment</w:t>
+      </w:r>
+      <w:r>
+        <w:rPr>
+          <w:lang w:val="en-GB"/>
+        </w:rPr>
+        <w:t>, which can influence</w:t>
+      </w:r>
+      <w:r>
+        <w:rPr>
+          <w:lang w:val="en-GB"/>
+        </w:rPr>
+        <w:t xml:space="preserve"> physiological traits that are temperature </w:t>
       </w:r>
       <w:r>
         <w:rPr>
@@ -1168,14 +1215,7 @@
         <w:rPr>
           <w:lang w:val="en-GB"/>
         </w:rPr>
-        <w:t xml:space="preserve">. For example, a diet high in nutrients (carbohydrate or protein) leads to higher metabolic rates and </w:t>
-      </w:r>
-      <w:proofErr w:type="spellStart"/>
-      <w:r>
-        <w:rPr>
-          <w:lang w:val="en-GB"/>
-        </w:rPr>
-        <w:t>CT</w:t>
+        <w:t>. For example, a diet high in nutrients (carbohydrate or protein) leads to higher metabolic rates and CT</w:t>
       </w:r>
       <w:r>
         <w:rPr>
@@ -1184,7 +1224,6 @@
         </w:rPr>
         <w:t>max</w:t>
       </w:r>
-      <w:proofErr w:type="spellEnd"/>
       <w:r>
         <w:rPr>
           <w:lang w:val="en-GB"/>
@@ -1364,7 +1403,21 @@
               <w:color w:val="000000"/>
               <w:vertAlign w:val="superscript"/>
             </w:rPr>
+            <w:t>[</w:t>
+          </w:r>
+          <w:r>
+            <w:rPr>
+              <w:color w:val="000000"/>
+              <w:vertAlign w:val="superscript"/>
+            </w:rPr>
             <w:t>6</w:t>
+          </w:r>
+          <w:r>
+            <w:rPr>
+              <w:color w:val="000000"/>
+              <w:vertAlign w:val="superscript"/>
+            </w:rPr>
+            <w:t>]</w:t>
           </w:r>
         </w:sdtContent>
       </w:sdt>
@@ -1470,11 +1523,7 @@
         <w:t>]</w:t>
       </w:r>
       <w:r>
-        <w:t xml:space="preserve">. In reptiles, temperatures during embryonic development are known to affect phenotypes throughout </w:t>
-      </w:r>
-      <w:proofErr w:type="gramStart"/>
-      <w:r>
-        <w:t>ontogeny</w:t>
+        <w:t>. In reptiles, temperatures during embryonic development are known to affect phenotypes throughout ontogeny</w:t>
       </w:r>
       <w:r>
         <w:rPr>
@@ -1482,7 +1531,6 @@
         </w:rPr>
         <w:t>[</w:t>
       </w:r>
-      <w:proofErr w:type="gramEnd"/>
       <w:sdt>
         <w:sdtPr>
           <w:rPr>
@@ -1536,11 +1584,7 @@
         <w:t xml:space="preserve"> a variety of </w:t>
       </w:r>
       <w:r>
-        <w:t xml:space="preserve">traits including sex, growth rate, morphology, behaviour, and </w:t>
-      </w:r>
-      <w:proofErr w:type="gramStart"/>
-      <w:r>
-        <w:t>cognition</w:t>
+        <w:t>traits including sex, growth rate, morphology, behaviour, and cognition</w:t>
       </w:r>
       <w:r>
         <w:rPr>
@@ -1548,7 +1592,6 @@
         </w:rPr>
         <w:t>[</w:t>
       </w:r>
-      <w:proofErr w:type="gramEnd"/>
       <w:sdt>
         <w:sdtPr>
           <w:rPr>
@@ -1587,11 +1630,7 @@
         <w:t>to thermal traits, and whether</w:t>
       </w:r>
       <w:r>
-        <w:t xml:space="preserve"> these differences persist through various stages of ontogeny in </w:t>
-      </w:r>
-      <w:proofErr w:type="gramStart"/>
-      <w:r>
-        <w:t>reptiles</w:t>
+        <w:t xml:space="preserve"> these differences persist through various stages of ontogeny in reptiles</w:t>
       </w:r>
       <w:r>
         <w:rPr>
@@ -1599,7 +1638,6 @@
         </w:rPr>
         <w:t>[</w:t>
       </w:r>
-      <w:proofErr w:type="gramEnd"/>
       <w:sdt>
         <w:sdtPr>
           <w:rPr>
@@ -1648,11 +1686,7 @@
         <w:t xml:space="preserve"> how early developmental environments affect thermal </w:t>
       </w:r>
       <w:r>
-        <w:t xml:space="preserve">physiology (critical thermal maximum: </w:t>
-      </w:r>
-      <w:proofErr w:type="spellStart"/>
-      <w:r>
-        <w:t>CT</w:t>
+        <w:t>physiology (critical thermal maximum: CT</w:t>
       </w:r>
       <w:r>
         <w:rPr>
@@ -1662,7 +1696,6 @@
         </w:rPr>
         <w:t>max</w:t>
       </w:r>
-      <w:proofErr w:type="spellEnd"/>
       <w:r>
         <w:t xml:space="preserve"> &amp; thermal preference: </w:t>
       </w:r>
@@ -1747,11 +1780,7 @@
         <w:t>predicted to shift with</w:t>
       </w:r>
       <w:r>
-        <w:t xml:space="preserve"> climate </w:t>
-      </w:r>
-      <w:proofErr w:type="gramStart"/>
-      <w:r>
-        <w:t>change</w:t>
+        <w:t xml:space="preserve"> climate change</w:t>
       </w:r>
       <w:r>
         <w:rPr>
@@ -1759,7 +1788,6 @@
         </w:rPr>
         <w:t>[</w:t>
       </w:r>
-      <w:proofErr w:type="gramEnd"/>
       <w:sdt>
         <w:sdtPr>
           <w:rPr>
@@ -2104,7 +2132,6 @@
         <w:t xml:space="preserve"> </w:t>
       </w:r>
       <w:proofErr w:type="spellStart"/>
-      <w:proofErr w:type="gramStart"/>
       <w:r>
         <w:t>Sinervo</w:t>
       </w:r>
@@ -2115,7 +2142,6 @@
         </w:rPr>
         <w:t>[</w:t>
       </w:r>
-      <w:proofErr w:type="gramEnd"/>
       <w:sdt>
         <w:sdtPr>
           <w:rPr>
@@ -2564,14 +2590,7 @@
         <w:rPr>
           <w:shd w:val="clear" w:color="auto" w:fill="FFFFFF"/>
         </w:rPr>
-        <w:t>) and critical thermal maximum (</w:t>
-      </w:r>
-      <w:proofErr w:type="spellStart"/>
-      <w:r>
-        <w:rPr>
-          <w:shd w:val="clear" w:color="auto" w:fill="FFFFFF"/>
-        </w:rPr>
-        <w:t>CT</w:t>
+        <w:t>) and critical thermal maximum (CT</w:t>
       </w:r>
       <w:r>
         <w:rPr>
@@ -2580,7 +2599,6 @@
         </w:rPr>
         <w:t>max</w:t>
       </w:r>
-      <w:proofErr w:type="spellEnd"/>
       <w:r>
         <w:rPr>
           <w:shd w:val="clear" w:color="auto" w:fill="FFFFFF"/>
@@ -2630,11 +2648,7 @@
         <w:t>Reviews</w:t>
       </w:r>
       <w:r>
-        <w:t xml:space="preserve"> &amp; Meta-Analyses in Ecology and Evolutionary biology) guidelines for </w:t>
-      </w:r>
-      <w:proofErr w:type="gramStart"/>
-      <w:r>
-        <w:t>reporting</w:t>
+        <w:t xml:space="preserve"> &amp; Meta-Analyses in Ecology and Evolutionary biology) guidelines for reporting</w:t>
       </w:r>
       <w:r>
         <w:rPr>
@@ -2642,7 +2656,6 @@
         </w:rPr>
         <w:t>[</w:t>
       </w:r>
-      <w:proofErr w:type="gramEnd"/>
       <w:sdt>
         <w:sdtPr>
           <w:rPr>
@@ -2762,7 +2775,6 @@
       <w:r>
         <w:t xml:space="preserve"> function in the </w:t>
       </w:r>
-      <w:proofErr w:type="spellStart"/>
       <w:r>
         <w:rPr>
           <w:i/>
@@ -2770,7 +2782,6 @@
         </w:rPr>
         <w:t>metafor</w:t>
       </w:r>
-      <w:proofErr w:type="spellEnd"/>
       <w:r>
         <w:t xml:space="preserve"> package</w:t>
       </w:r>
@@ -2778,16 +2789,11 @@
         <w:t xml:space="preserve"> (</w:t>
       </w:r>
       <w:r>
-        <w:t xml:space="preserve">version </w:t>
-      </w:r>
-      <w:proofErr w:type="gramStart"/>
-      <w:r>
-        <w:t>3.8</w:t>
+        <w:t>version 3.8</w:t>
       </w:r>
       <w:r>
         <w:t xml:space="preserve"> )</w:t>
       </w:r>
-      <w:proofErr w:type="gramEnd"/>
       <w:r>
         <w:rPr>
           <w:vertAlign w:val="superscript"/>
@@ -2922,14 +2928,7 @@
         <w:rPr>
           <w:lang w:val="en-GB"/>
         </w:rPr>
-        <w:t xml:space="preserve">Pottier </w:t>
-      </w:r>
-      <w:proofErr w:type="gramStart"/>
-      <w:r>
-        <w:rPr>
-          <w:lang w:val="en-GB"/>
-        </w:rPr>
-        <w:t>et al.,</w:t>
+        <w:t>Pottier et al.,</w:t>
       </w:r>
       <w:r>
         <w:rPr>
@@ -2938,7 +2937,6 @@
         </w:rPr>
         <w:t>[</w:t>
       </w:r>
-      <w:proofErr w:type="gramEnd"/>
       <w:sdt>
         <w:sdtPr>
           <w:rPr>
@@ -2999,15 +2997,7 @@
       </w:r>
       <w:r>
         <w:lastRenderedPageBreak/>
-        <w:t xml:space="preserve">sampling </w:t>
-      </w:r>
-      <w:proofErr w:type="gramStart"/>
-      <w:r>
-        <w:t>errors ,</w:t>
-      </w:r>
-      <w:proofErr w:type="gramEnd"/>
-      <w:r>
-        <w:t xml:space="preserve"> which we controlled for through the inclusion of a sampling (co)variance matrix derived</w:t>
+        <w:t>sampling errors , which we controlled for through the inclusion of a sampling (co)variance matrix derived</w:t>
       </w:r>
       <w:r>
         <w:t xml:space="preserve"> by</w:t>
@@ -3311,11 +3301,7 @@
         <w:t xml:space="preserve"> </w:t>
       </w:r>
       <w:r>
-        <w:t xml:space="preserve">(version </w:t>
-      </w:r>
-      <w:proofErr w:type="gramStart"/>
-      <w:r>
-        <w:t>2.0)</w:t>
+        <w:t>(version 2.0)</w:t>
       </w:r>
       <w:r>
         <w:rPr>
@@ -3323,7 +3309,6 @@
         </w:rPr>
         <w:t>[</w:t>
       </w:r>
-      <w:proofErr w:type="gramEnd"/>
       <w:sdt>
         <w:sdtPr>
           <w:rPr>
@@ -3391,23 +3376,13 @@
           <w:rFonts w:cs="Times New Roman"/>
         </w:rPr>
       </w:pPr>
-      <w:proofErr w:type="gramStart"/>
       <w:r>
         <w:rPr>
           <w:rFonts w:cs="Times New Roman"/>
           <w:i/>
           <w:iCs/>
         </w:rPr>
-        <w:t>a)Incubation</w:t>
-      </w:r>
-      <w:proofErr w:type="gramEnd"/>
-      <w:r>
-        <w:rPr>
-          <w:rFonts w:cs="Times New Roman"/>
-          <w:i/>
-          <w:iCs/>
-        </w:rPr>
-        <w:t xml:space="preserve"> temperature and resource allocation consequences on thermal preference and critical thermal maximum</w:t>
+        <w:t>a)Incubation temperature and resource allocation consequences on thermal preference and critical thermal maximum</w:t>
       </w:r>
     </w:p>
     <w:p>
@@ -3482,14 +3457,7 @@
         <w:rPr>
           <w:rFonts w:ascii="Times New Roman" w:hAnsi="Times New Roman" w:cs="Times New Roman"/>
         </w:rPr>
-        <w:t xml:space="preserve"> (</w:t>
-      </w:r>
-      <w:proofErr w:type="spellStart"/>
-      <w:r>
-        <w:rPr>
-          <w:rFonts w:ascii="Times New Roman" w:hAnsi="Times New Roman" w:cs="Times New Roman"/>
-        </w:rPr>
-        <w:t>CT</w:t>
+        <w:t xml:space="preserve"> (CT</w:t>
       </w:r>
       <w:r>
         <w:rPr>
@@ -3498,7 +3466,6 @@
         </w:rPr>
         <w:t>max</w:t>
       </w:r>
-      <w:proofErr w:type="spellEnd"/>
       <w:r>
         <w:rPr>
           <w:rFonts w:ascii="Times New Roman" w:hAnsi="Times New Roman" w:cs="Times New Roman"/>
@@ -3598,7 +3565,6 @@
         </w:rPr>
         <w:t xml:space="preserve">. Mean </w:t>
       </w:r>
-      <w:proofErr w:type="spellStart"/>
       <w:r>
         <w:rPr>
           <w:rFonts w:ascii="Times New Roman" w:hAnsi="Times New Roman" w:cs="Times New Roman"/>
@@ -3612,7 +3578,6 @@
         </w:rPr>
         <w:t>max</w:t>
       </w:r>
-      <w:proofErr w:type="spellEnd"/>
       <w:r>
         <w:rPr>
           <w:rFonts w:ascii="Times New Roman" w:hAnsi="Times New Roman" w:cs="Times New Roman"/>
@@ -3776,15 +3741,7 @@
         <w:t>0.05</w:t>
       </w:r>
       <w:r>
-        <w:t xml:space="preserve">, 95% </w:t>
-      </w:r>
-      <w:proofErr w:type="gramStart"/>
-      <w:r>
-        <w:t>CI:-</w:t>
-      </w:r>
-      <w:proofErr w:type="gramEnd"/>
-      <w:r>
-        <w:t xml:space="preserve">0.28-0.37; </w:t>
+        <w:t xml:space="preserve">, 95% CI:-0.28-0.37; </w:t>
       </w:r>
       <m:oMath>
         <m:sSubSup>
@@ -4307,11 +4264,7 @@
         <w:t>whether</w:t>
       </w:r>
       <w:r>
-        <w:t xml:space="preserve"> developmental conditions in the field corroborate with conditions chosen for laboratory experiments. It has been indicated in other </w:t>
-      </w:r>
-      <w:proofErr w:type="gramStart"/>
-      <w:r>
-        <w:t>studies</w:t>
+        <w:t xml:space="preserve"> developmental conditions in the field corroborate with conditions chosen for laboratory experiments. It has been indicated in other studies</w:t>
       </w:r>
       <w:r>
         <w:rPr>
@@ -4319,7 +4272,6 @@
         </w:rPr>
         <w:t>[</w:t>
       </w:r>
-      <w:proofErr w:type="gramEnd"/>
       <w:sdt>
         <w:sdtPr>
           <w:rPr>
@@ -4858,15 +4810,7 @@
           </w:r>
           <w:r>
             <w:tab/>
-            <w:t xml:space="preserve">Parmesan C. Ecological and Evolutionary Responses to Recent Climate Change. Source: Annual Review of Ecology, Evolution, and Systematics. </w:t>
-          </w:r>
-          <w:proofErr w:type="gramStart"/>
-          <w:r>
-            <w:t>2006;37:637</w:t>
-          </w:r>
-          <w:proofErr w:type="gramEnd"/>
-          <w:r>
-            <w:t xml:space="preserve">–69. </w:t>
+            <w:t xml:space="preserve">Parmesan C. Ecological and Evolutionary Responses to Recent Climate Change. Source: Annual Review of Ecology, Evolution, and Systematics. 2006;37:637–69. </w:t>
           </w:r>
         </w:p>
         <w:p>
@@ -4951,15 +4895,12 @@
           </w:r>
           <w:r>
             <w:tab/>
-            <w:t>Peralta-</w:t>
-          </w:r>
-          <w:proofErr w:type="spellStart"/>
-          <w:r>
-            <w:t>Maraver</w:t>
-          </w:r>
-          <w:proofErr w:type="spellEnd"/>
-          <w:r>
-            <w:t xml:space="preserve"> I, Rezende EL. Heat tolerance in ectotherms scales predictably with body size. Nat </w:t>
+          </w:r>
+          <w:r>
+            <w:t xml:space="preserve">Peralta-Maraver I, Rezende EL. </w:t>
+          </w:r>
+          <w:r>
+            <w:t xml:space="preserve">Heat tolerance in ectotherms scales predictably with body size. Nat </w:t>
           </w:r>
           <w:proofErr w:type="spellStart"/>
           <w:r>
@@ -5036,15 +4977,7 @@
           </w:r>
           <w:proofErr w:type="spellEnd"/>
           <w:r>
-            <w:t xml:space="preserve"> Lett. </w:t>
-          </w:r>
-          <w:proofErr w:type="gramStart"/>
-          <w:r>
-            <w:t>2022;25:2245</w:t>
-          </w:r>
-          <w:proofErr w:type="gramEnd"/>
-          <w:r>
-            <w:t xml:space="preserve">–68. </w:t>
+            <w:t xml:space="preserve"> Lett. 2022;25:2245–68. </w:t>
           </w:r>
         </w:p>
         <w:p>
@@ -5059,15 +4992,7 @@
           </w:r>
           <w:r>
             <w:tab/>
-            <w:t xml:space="preserve">Noble DWA, Stenhouse V, </w:t>
-          </w:r>
-          <w:proofErr w:type="spellStart"/>
-          <w:r>
-            <w:t>Schwanz</w:t>
-          </w:r>
-          <w:proofErr w:type="spellEnd"/>
-          <w:r>
-            <w:t xml:space="preserve"> LE. Developmental temperatures and phenotypic plasticity in reptiles: a systematic review and meta-analysis. Biological Reviews. 2018;93(1):72–97. </w:t>
+            <w:t xml:space="preserve">Noble DWA, Stenhouse V, Schwanz LE. Developmental temperatures and phenotypic plasticity in reptiles: a systematic review and meta-analysis. Biological Reviews. 2018;93(1):72–97. </w:t>
           </w:r>
         </w:p>
         <w:p>
@@ -5265,15 +5190,7 @@
           </w:r>
           <w:proofErr w:type="spellEnd"/>
           <w:r>
-            <w:t xml:space="preserve"> M. Nutrition modifies critical thermal maximum of a dominant canopy ant. J Insect Physiol. 2017 Oct </w:t>
-          </w:r>
-          <w:proofErr w:type="gramStart"/>
-          <w:r>
-            <w:t>1;102:1</w:t>
-          </w:r>
-          <w:proofErr w:type="gramEnd"/>
-          <w:r>
-            <w:t xml:space="preserve">–6. </w:t>
+            <w:t xml:space="preserve"> M. Nutrition modifies critical thermal maximum of a dominant canopy ant. J Insect Physiol. 2017 Oct 1;102:1–6. </w:t>
           </w:r>
         </w:p>
         <w:p>
@@ -5326,22 +5243,7 @@
           </w:r>
           <w:r>
             <w:tab/>
-          </w:r>
-          <w:proofErr w:type="spellStart"/>
-          <w:r>
-            <w:t>Angilletta</w:t>
-          </w:r>
-          <w:proofErr w:type="spellEnd"/>
-          <w:r>
-            <w:t xml:space="preserve"> Jr MJ, </w:t>
-          </w:r>
-          <w:proofErr w:type="spellStart"/>
-          <w:r>
-            <w:t>Angilletta</w:t>
-          </w:r>
-          <w:proofErr w:type="spellEnd"/>
-          <w:r>
-            <w:t xml:space="preserve"> MJ. Thermal adaptation: a theoretical and empirical synthesis. New York, NY, USA: Oxford University Press; 2009. </w:t>
+            <w:t xml:space="preserve">Angilletta Jr MJ, Angilletta MJ. Thermal adaptation: a theoretical and empirical synthesis. New York, NY, USA: Oxford University Press; 2009. </w:t>
           </w:r>
         </w:p>
         <w:p>
@@ -5357,15 +5259,7 @@
           </w:r>
           <w:r>
             <w:tab/>
-            <w:t xml:space="preserve">Huey RB, Berrigan D. Temperature, Demography, and Ectotherm Fitness. The American Naturalists. </w:t>
-          </w:r>
-          <w:proofErr w:type="gramStart"/>
-          <w:r>
-            <w:t>2001;2:158</w:t>
-          </w:r>
-          <w:proofErr w:type="gramEnd"/>
-          <w:r>
-            <w:t xml:space="preserve">–210. </w:t>
+            <w:t xml:space="preserve">Huey RB, Berrigan D. Temperature, Demography, and Ectotherm Fitness. The American Naturalists. 2001;2:158–210. </w:t>
           </w:r>
         </w:p>
         <w:p>
@@ -5437,15 +5331,7 @@
           </w:r>
           <w:proofErr w:type="spellEnd"/>
           <w:r>
-            <w:t xml:space="preserve"> Biol. </w:t>
-          </w:r>
-          <w:proofErr w:type="gramStart"/>
-          <w:r>
-            <w:t>2019;84:74</w:t>
-          </w:r>
-          <w:proofErr w:type="gramEnd"/>
-          <w:r>
-            <w:t xml:space="preserve">–82. </w:t>
+            <w:t xml:space="preserve"> Biol. 2019;84:74–82. </w:t>
           </w:r>
         </w:p>
         <w:p>
@@ -5463,27 +5349,48 @@
           </w:r>
           <w:proofErr w:type="spellStart"/>
           <w:r>
+            <w:rPr>
+              <w:lang w:val="es-ES"/>
+            </w:rPr>
             <w:t>Bodensteiner</w:t>
           </w:r>
           <w:proofErr w:type="spellEnd"/>
           <w:r>
-            <w:t xml:space="preserve"> BL, </w:t>
+            <w:rPr>
+              <w:lang w:val="es-ES"/>
+            </w:rPr>
+            <w:t xml:space="preserve"> BL, Agudelo-Cantero GA, </w:t>
           </w:r>
           <w:proofErr w:type="spellStart"/>
           <w:r>
-            <w:t>Agudelo-Cantero</w:t>
+            <w:rPr>
+              <w:lang w:val="es-ES"/>
+            </w:rPr>
+            <w:t>Arietta</w:t>
           </w:r>
           <w:proofErr w:type="spellEnd"/>
           <w:r>
-            <w:t xml:space="preserve"> GA, Arietta AZA, Gunderson AR, Muñoz MM, </w:t>
+            <w:rPr>
+              <w:lang w:val="es-ES"/>
+            </w:rPr>
+            <w:t xml:space="preserve"> AZA, Gunderson AR, Muñoz MM, </w:t>
           </w:r>
           <w:proofErr w:type="spellStart"/>
           <w:r>
+            <w:rPr>
+              <w:lang w:val="es-ES"/>
+            </w:rPr>
             <w:t>Refsnider</w:t>
           </w:r>
           <w:proofErr w:type="spellEnd"/>
           <w:r>
-            <w:t xml:space="preserve"> JM, et al. Thermal adaptation revisited: How conserved are thermal traits of reptiles and amphibians? J Exp </w:t>
+            <w:rPr>
+              <w:lang w:val="es-ES"/>
+            </w:rPr>
+            <w:t xml:space="preserve"> JM, et al. </w:t>
+          </w:r>
+          <w:r>
+            <w:t xml:space="preserve">Thermal adaptation revisited: How conserved are thermal traits of reptiles and amphibians? J Exp </w:t>
           </w:r>
           <w:proofErr w:type="spellStart"/>
           <w:r>
@@ -5524,6 +5431,9 @@
             <w:autoSpaceDN w:val="0"/>
             <w:ind w:hanging="640"/>
             <w:divId w:val="554707087"/>
+            <w:rPr>
+              <w:lang w:val="es-ES"/>
+            </w:rPr>
           </w:pPr>
           <w:r>
             <w:t xml:space="preserve">23. </w:t>
@@ -5548,13 +5458,11 @@
           <w:r>
             <w:t xml:space="preserve"> S. Upper thermal limits in terrestrial ectotherms: How constrained are they? </w:t>
           </w:r>
-          <w:proofErr w:type="spellStart"/>
-          <w:r>
-            <w:t>Funct</w:t>
-          </w:r>
-          <w:proofErr w:type="spellEnd"/>
-          <w:r>
-            <w:t xml:space="preserve"> Ecol. 2013;27(4):934–49. </w:t>
+          <w:r>
+            <w:rPr>
+              <w:lang w:val="es-ES"/>
+            </w:rPr>
+            <w:t xml:space="preserve">Funct Ecol. 2013;27(4):934–49. </w:t>
           </w:r>
         </w:p>
         <w:p>
@@ -5565,42 +5473,75 @@
             <w:divId w:val="2074114977"/>
           </w:pPr>
           <w:r>
+            <w:rPr>
+              <w:lang w:val="es-ES"/>
+            </w:rPr>
             <w:t xml:space="preserve">24. </w:t>
           </w:r>
           <w:r>
+            <w:rPr>
+              <w:lang w:val="es-ES"/>
+            </w:rPr>
             <w:tab/>
           </w:r>
           <w:proofErr w:type="spellStart"/>
           <w:r>
+            <w:rPr>
+              <w:lang w:val="es-ES"/>
+            </w:rPr>
             <w:t>Sinervo</w:t>
           </w:r>
           <w:proofErr w:type="spellEnd"/>
           <w:r>
-            <w:t xml:space="preserve"> B, Mendez-De-La-Cruz F, Miles DB, </w:t>
+            <w:rPr>
+              <w:lang w:val="es-ES"/>
+            </w:rPr>
+            <w:t xml:space="preserve"> B, </w:t>
           </w:r>
           <w:proofErr w:type="spellStart"/>
           <w:r>
+            <w:rPr>
+              <w:lang w:val="es-ES"/>
+            </w:rPr>
+            <w:t>Mendez</w:t>
+          </w:r>
+          <w:proofErr w:type="spellEnd"/>
+          <w:r>
+            <w:rPr>
+              <w:lang w:val="es-ES"/>
+            </w:rPr>
+            <w:t xml:space="preserve">-De-La-Cruz F, Miles DB, </w:t>
+          </w:r>
+          <w:proofErr w:type="spellStart"/>
+          <w:r>
+            <w:rPr>
+              <w:lang w:val="es-ES"/>
+            </w:rPr>
             <w:t>Heulin</w:t>
           </w:r>
           <w:proofErr w:type="spellEnd"/>
           <w:r>
+            <w:rPr>
+              <w:lang w:val="es-ES"/>
+            </w:rPr>
             <w:t xml:space="preserve"> B, </w:t>
           </w:r>
           <w:proofErr w:type="spellStart"/>
           <w:r>
+            <w:rPr>
+              <w:lang w:val="es-ES"/>
+            </w:rPr>
             <w:t>Bastiaans</w:t>
           </w:r>
           <w:proofErr w:type="spellEnd"/>
           <w:r>
-            <w:t xml:space="preserve"> E, </w:t>
-          </w:r>
-          <w:proofErr w:type="spellStart"/>
-          <w:r>
-            <w:t>Villagrán</w:t>
-          </w:r>
-          <w:proofErr w:type="spellEnd"/>
-          <w:r>
-            <w:t xml:space="preserve">-Santa Cruz M, et al. Erosion of Lizard Diversity by Climate Change and Altered Thermal Niches. Science. 2010;328(5980):894–9. </w:t>
+            <w:rPr>
+              <w:lang w:val="es-ES"/>
+            </w:rPr>
+            <w:t xml:space="preserve"> E, Villagrán-Santa Cruz M, et al. </w:t>
+          </w:r>
+          <w:r>
+            <w:t xml:space="preserve">Erosion of Lizard Diversity by Climate Change and Altered Thermal Niches. Science. 2010;328(5980):894–9. </w:t>
           </w:r>
         </w:p>
         <w:p>
@@ -5683,15 +5624,7 @@
           </w:r>
           <w:proofErr w:type="spellEnd"/>
           <w:r>
-            <w:t xml:space="preserve"> W. Conducting Meta-Analyses in R with the </w:t>
-          </w:r>
-          <w:proofErr w:type="spellStart"/>
-          <w:r>
-            <w:t>metafor</w:t>
-          </w:r>
-          <w:proofErr w:type="spellEnd"/>
-          <w:r>
-            <w:t xml:space="preserve"> Package. Journal of Statistical Software. 2010; 36:1-8.</w:t>
+            <w:t xml:space="preserve"> W. Conducting Meta-Analyses in R with the metafor Package. Journal of Statistical Software. 2010; 36:1-8.</w:t>
           </w:r>
         </w:p>
         <w:p>
@@ -5714,15 +5647,7 @@
           </w:r>
           <w:proofErr w:type="spellEnd"/>
           <w:r>
-            <w:t xml:space="preserve"> salamanders. Comparative Biochemistry and </w:t>
-          </w:r>
-          <w:proofErr w:type="gramStart"/>
-          <w:r>
-            <w:t>Physiology .</w:t>
-          </w:r>
-          <w:proofErr w:type="gramEnd"/>
-          <w:r>
-            <w:t xml:space="preserve"> 1977;58(4):333–40. </w:t>
+            <w:t xml:space="preserve"> salamanders. Comparative Biochemistry and Physiology . 1977;58(4):333–40. </w:t>
           </w:r>
         </w:p>
         <w:p>
@@ -5960,15 +5885,7 @@
           </w:r>
           <w:r>
             <w:lastRenderedPageBreak/>
-            <w:t xml:space="preserve">latitude and elevation. Proceedings of the National Academy of </w:t>
-          </w:r>
-          <w:proofErr w:type="gramStart"/>
-          <w:r>
-            <w:t>Sciences .</w:t>
-          </w:r>
-          <w:proofErr w:type="gramEnd"/>
-          <w:r>
-            <w:t xml:space="preserve"> 2014;111(15):5610–5. </w:t>
+            <w:t xml:space="preserve">latitude and elevation. Proceedings of the National Academy of Sciences . 2014;111(15):5610–5. </w:t>
           </w:r>
         </w:p>
         <w:p>
@@ -6470,18 +6387,10 @@
       </w:r>
       <w:proofErr w:type="spellEnd"/>
       <w:r>
-        <w:t> (Doctoral dissertation</w:t>
-      </w:r>
-      <w:proofErr w:type="gramStart"/>
-      <w:r>
-        <w:t>).</w:t>
-      </w:r>
-      <w:r>
-        <w:t>*</w:t>
-      </w:r>
-      <w:proofErr w:type="gramEnd"/>
-      <w:r>
-        <w:t>*</w:t>
+        <w:t> (Doctoral dissertation).</w:t>
+      </w:r>
+      <w:r>
+        <w:t>**</w:t>
       </w:r>
     </w:p>
     <w:p>
@@ -6527,32 +6436,16 @@
       </w:r>
       <w:proofErr w:type="spellEnd"/>
       <w:r>
-        <w:t xml:space="preserve">). </w:t>
-      </w:r>
-      <w:proofErr w:type="spellStart"/>
-      <w:r>
-        <w:t>Copeia</w:t>
-      </w:r>
-      <w:proofErr w:type="spellEnd"/>
-      <w:r>
-        <w:t>. 1997</w:t>
+        <w:t>). Copeia. 1997</w:t>
       </w:r>
       <w:r>
         <w:t xml:space="preserve">; </w:t>
       </w:r>
       <w:r>
-        <w:t>766-</w:t>
-      </w:r>
-      <w:proofErr w:type="gramStart"/>
-      <w:r>
-        <w:t>76.</w:t>
-      </w:r>
-      <w:r>
-        <w:t>*</w:t>
-      </w:r>
-      <w:proofErr w:type="gramEnd"/>
-      <w:r>
-        <w:t>*</w:t>
+        <w:t>766-76.</w:t>
+      </w:r>
+      <w:r>
+        <w:t>**</w:t>
       </w:r>
     </w:p>
     <w:p>
@@ -6626,15 +6519,7 @@
       </w:r>
       <w:proofErr w:type="spellEnd"/>
       <w:r>
-        <w:t xml:space="preserve"> PJ. Plasticity in preferred body temperature of young snakes in response to temperature during development. </w:t>
-      </w:r>
-      <w:proofErr w:type="spellStart"/>
-      <w:r>
-        <w:t>Copeia</w:t>
-      </w:r>
-      <w:proofErr w:type="spellEnd"/>
-      <w:r>
-        <w:t>. 2000</w:t>
+        <w:t xml:space="preserve"> PJ. Plasticity in preferred body temperature of young snakes in response to temperature during development. Copeia. 2000</w:t>
       </w:r>
       <w:r>
         <w:t xml:space="preserve">; </w:t>
@@ -6656,18 +6541,10 @@
         <w:t xml:space="preserve">**       </w:t>
       </w:r>
       <w:r>
-        <w:t>Dayananda B, Murray BR, Webb JK. Hotter nests produce hatchling lizards with lower thermal tolerance. Journal of Experimental Biology. 2017 Jun 15;220(12):2159-</w:t>
-      </w:r>
-      <w:proofErr w:type="gramStart"/>
-      <w:r>
-        <w:t>65.</w:t>
-      </w:r>
-      <w:r>
-        <w:t>*</w:t>
-      </w:r>
-      <w:proofErr w:type="gramEnd"/>
-      <w:r>
-        <w:t>*</w:t>
+        <w:t>Dayananda B, Murray BR, Webb JK. Hotter nests produce hatchling lizards with lower thermal tolerance. Journal of Experimental Biology. 2017 Jun 15;220(12):2159-65.</w:t>
+      </w:r>
+      <w:r>
+        <w:t>**</w:t>
       </w:r>
     </w:p>
     <w:p>
@@ -6693,18 +6570,10 @@
       </w:r>
       <w:proofErr w:type="spellEnd"/>
       <w:r>
-        <w:t xml:space="preserve"> JW. Incubation temperature modifies neonatal thermoregulation in the lizard Anolis carolinensis. Journal of Experimental Zoology Part A: Ecological Genetics and Physiology. 2007;307(8):439-</w:t>
-      </w:r>
-      <w:proofErr w:type="gramStart"/>
-      <w:r>
-        <w:t>48.</w:t>
-      </w:r>
-      <w:r>
-        <w:t>*</w:t>
-      </w:r>
-      <w:proofErr w:type="gramEnd"/>
-      <w:r>
-        <w:t>*</w:t>
+        <w:t xml:space="preserve"> JW. Incubation temperature modifies neonatal thermoregulation in the lizard Anolis carolinensis. Journal of Experimental Zoology Part A: Ecological Genetics and Physiology. 2007;307(8):439-48.</w:t>
+      </w:r>
+      <w:r>
+        <w:t>**</w:t>
       </w:r>
     </w:p>
     <w:p>
@@ -6741,15 +6610,7 @@
       </w:r>
       <w:proofErr w:type="spellEnd"/>
       <w:r>
-        <w:t xml:space="preserve"> SN, Hare KM. Temperature selection by juvenile tuatara (Sphenodon punctatus) is not influenced by temperatures experienced as embryos. Journal of Thermal Biology. </w:t>
-      </w:r>
-      <w:proofErr w:type="gramStart"/>
-      <w:r>
-        <w:t>2017;69:261</w:t>
-      </w:r>
-      <w:proofErr w:type="gramEnd"/>
-      <w:r>
-        <w:t>-6.</w:t>
+        <w:t xml:space="preserve"> SN, Hare KM. Temperature selection by juvenile tuatara (Sphenodon punctatus) is not influenced by temperatures experienced as embryos. Journal of Thermal Biology. 2017;69:261-6.</w:t>
       </w:r>
       <w:r>
         <w:t>*</w:t>
@@ -6770,18 +6631,10 @@
       </w:r>
       <w:proofErr w:type="spellEnd"/>
       <w:r>
-        <w:t xml:space="preserve"> SH. Embryonic temperature influences juvenile temperature choice and growth rate in snapping turtles Chelydra serpentina. The Journal of Experimental Biology. 1998;201(3):439-</w:t>
-      </w:r>
-      <w:proofErr w:type="gramStart"/>
-      <w:r>
-        <w:t>49</w:t>
-      </w:r>
-      <w:r>
-        <w:t>.*</w:t>
-      </w:r>
-      <w:proofErr w:type="gramEnd"/>
-      <w:r>
-        <w:t>*</w:t>
+        <w:t xml:space="preserve"> SH. Embryonic temperature influences juvenile temperature choice and growth rate in snapping turtles Chelydra serpentina. The Journal of Experimental Biology. 1998;201(3):439-49</w:t>
+      </w:r>
+      <w:r>
+        <w:t>.**</w:t>
       </w:r>
     </w:p>
     <w:p>
@@ -6802,18 +6655,10 @@
       </w:r>
       <w:proofErr w:type="spellEnd"/>
       <w:r>
-        <w:t>. Biological Journal of the Linnean Society. 1999;67(3):353-</w:t>
-      </w:r>
-      <w:proofErr w:type="gramStart"/>
-      <w:r>
-        <w:t>76.</w:t>
-      </w:r>
-      <w:r>
-        <w:t>*</w:t>
-      </w:r>
-      <w:proofErr w:type="gramEnd"/>
-      <w:r>
-        <w:t>*</w:t>
+        <w:t>. Biological Journal of the Linnean Society. 1999;67(3):353-76.</w:t>
+      </w:r>
+      <w:r>
+        <w:t>**</w:t>
       </w:r>
     </w:p>
     <w:p>
@@ -8809,7 +8654,6 @@
               <w:ind w:left="100" w:right="100"/>
               <w:jc w:val="center"/>
             </w:pPr>
-            <w:proofErr w:type="spellStart"/>
             <w:r>
               <w:rPr>
                 <w:i/>
@@ -8819,7 +8663,6 @@
               </w:rPr>
               <w:t>CTmax</w:t>
             </w:r>
-            <w:proofErr w:type="spellEnd"/>
           </w:p>
         </w:tc>
         <w:tc>
@@ -10425,21 +10268,7 @@
         <w:rPr>
           <w:lang w:val="en-US"/>
         </w:rPr>
-        <w:t>) in lizards incubated at 23 &amp; 28°C for each resource tre</w:t>
-      </w:r>
-      <w:proofErr w:type="spellStart"/>
-      <w:r>
-        <w:rPr>
-          <w:lang w:val="en-US"/>
-        </w:rPr>
-        <w:t>atment</w:t>
-      </w:r>
-      <w:proofErr w:type="spellEnd"/>
-      <w:r>
-        <w:rPr>
-          <w:lang w:val="en-US"/>
-        </w:rPr>
-        <w:t xml:space="preserve"> (yolk ablation &amp; control). (B) Critical thermal maximum (CT</w:t>
+        <w:t>) in lizards incubated at 23 &amp; 28°C for each resource treatment (yolk ablation &amp; control). (B) Critical thermal maximum (CT</w:t>
       </w:r>
       <m:oMath>
         <m:sSub>
@@ -11208,13 +11037,13 @@
       </w:pPr>
     </w:lvl>
   </w:abstractNum>
-  <w:num w:numId="1" w16cid:durableId="1050225436">
+  <w:num w:numId="1" w16cid:durableId="1525707518">
     <w:abstractNumId w:val="2"/>
   </w:num>
-  <w:num w:numId="2" w16cid:durableId="238487465">
+  <w:num w:numId="2" w16cid:durableId="1220436503">
     <w:abstractNumId w:val="0"/>
   </w:num>
-  <w:num w:numId="3" w16cid:durableId="913011081">
+  <w:num w:numId="3" w16cid:durableId="434642077">
     <w:abstractNumId w:val="1"/>
   </w:num>
 </w:numbering>
@@ -12084,6 +11913,7 @@
     <w:rsid w:val="001D3AAE"/>
     <w:rsid w:val="00280364"/>
     <w:rsid w:val="00290797"/>
+    <w:rsid w:val="002D4FBE"/>
     <w:rsid w:val="002E7B7B"/>
     <w:rsid w:val="00352868"/>
     <w:rsid w:val="003D0487"/>
@@ -12093,8 +11923,8 @@
     <w:rsid w:val="00445F27"/>
     <w:rsid w:val="004812BF"/>
     <w:rsid w:val="004B1BB7"/>
-    <w:rsid w:val="00530F27"/>
     <w:rsid w:val="005460B1"/>
+    <w:rsid w:val="0063455A"/>
     <w:rsid w:val="00644022"/>
     <w:rsid w:val="006D79F9"/>
     <w:rsid w:val="007023EE"/>
@@ -12102,12 +11932,12 @@
     <w:rsid w:val="0072559C"/>
     <w:rsid w:val="0076027A"/>
     <w:rsid w:val="007727A4"/>
-    <w:rsid w:val="007B761C"/>
     <w:rsid w:val="007C39C9"/>
     <w:rsid w:val="008A5589"/>
     <w:rsid w:val="00934301"/>
     <w:rsid w:val="00943D51"/>
     <w:rsid w:val="00974D7D"/>
+    <w:rsid w:val="009F181D"/>
     <w:rsid w:val="009F7D82"/>
     <w:rsid w:val="00A2743D"/>
     <w:rsid w:val="00B017DF"/>
@@ -12123,6 +11953,7 @@
     <w:rsid w:val="00D321D9"/>
     <w:rsid w:val="00EA20C0"/>
     <w:rsid w:val="00EB05DA"/>
+    <w:rsid w:val="00EC422C"/>
     <w:rsid w:val="00F93A9F"/>
     <w:rsid w:val="00FA382E"/>
     <w:rsid w:val="00FC5DA1"/>

</xml_diff>